<commit_message>
[MAJ] maquettes, doc, images
[MAJ] maquettes téléphone
[MAJ] document Description des interfaces
[MAJ] images de la maquette
</commit_message>
<xml_diff>
--- a/Rapports/DESCRIPTION DES INTERFACES.docx
+++ b/Rapports/DESCRIPTION DES INTERFACES.docx
@@ -10,38 +10,50 @@
         <w:t>DESCRIPTION DES INTERFACES BASSES FIDELITEES</w:t>
       </w:r>
     </w:p>
+    <w:p>
+      <w:pPr>
+        <w:rPr>
+          <w:rFonts w:asciiTheme="majorHAnsi" w:eastAsiaTheme="majorEastAsia" w:hAnsiTheme="majorHAnsi" w:cstheme="majorBidi"/>
+          <w:spacing w:val="-10"/>
+          <w:kern w:val="28"/>
+          <w:sz w:val="56"/>
+          <w:szCs w:val="56"/>
+        </w:rPr>
+      </w:pPr>
+      <w:r>
+        <w:br w:type="page"/>
+      </w:r>
+    </w:p>
+    <w:p>
+      <w:pPr>
+        <w:pStyle w:val="Titre1"/>
+      </w:pPr>
+      <w:r>
+        <w:lastRenderedPageBreak/>
+        <w:t>Version mobile</w:t>
+      </w:r>
+    </w:p>
     <w:p/>
-    <w:p>
-      <w:pPr>
-        <w:pStyle w:val="Titre1"/>
-      </w:pPr>
-      <w:r>
-        <w:t>Version mobile</w:t>
-      </w:r>
-    </w:p>
-    <w:p>
-      <w:pPr>
-        <w:pStyle w:val="Titre2"/>
-      </w:pPr>
-      <w:bookmarkStart w:id="0" w:name="_GoBack"/>
+    <w:p/>
+    <w:p>
       <w:r>
         <w:rPr>
           <w:noProof/>
           <w:lang w:eastAsia="fr-FR"/>
         </w:rPr>
         <w:drawing>
-          <wp:anchor distT="0" distB="0" distL="114300" distR="114300" simplePos="0" relativeHeight="251658240" behindDoc="0" locked="0" layoutInCell="1" allowOverlap="1" wp14:anchorId="50421927" wp14:editId="12CBC9C8">
+          <wp:anchor distT="0" distB="0" distL="114300" distR="114300" simplePos="0" relativeHeight="251658240" behindDoc="0" locked="0" layoutInCell="1" allowOverlap="1" wp14:anchorId="549E289C" wp14:editId="5288D95D">
             <wp:simplePos x="0" y="0"/>
             <wp:positionH relativeFrom="column">
               <wp:posOffset>-4445</wp:posOffset>
             </wp:positionH>
             <wp:positionV relativeFrom="paragraph">
-              <wp:posOffset>342265</wp:posOffset>
+              <wp:posOffset>54610</wp:posOffset>
             </wp:positionV>
-            <wp:extent cx="5760720" cy="3277870"/>
-            <wp:effectExtent l="0" t="0" r="0" b="0"/>
-            <wp:wrapTopAndBottom/>
-            <wp:docPr id="2" name="Image 2"/>
+            <wp:extent cx="2686050" cy="5457825"/>
+            <wp:effectExtent l="0" t="0" r="0" b="9525"/>
+            <wp:wrapSquare wrapText="bothSides"/>
+            <wp:docPr id="1" name="Image 1"/>
             <wp:cNvGraphicFramePr>
               <a:graphicFrameLocks xmlns:a="http://schemas.openxmlformats.org/drawingml/2006/main" noChangeAspect="1"/>
             </wp:cNvGraphicFramePr>
@@ -49,11 +61,11 @@
               <a:graphicData uri="http://schemas.openxmlformats.org/drawingml/2006/picture">
                 <pic:pic xmlns:pic="http://schemas.openxmlformats.org/drawingml/2006/picture">
                   <pic:nvPicPr>
-                    <pic:cNvPr id="2" name="index.png"/>
+                    <pic:cNvPr id="1" name="index.png"/>
                     <pic:cNvPicPr/>
                   </pic:nvPicPr>
                   <pic:blipFill>
-                    <a:blip r:embed="rId4">
+                    <a:blip r:embed="rId5">
                       <a:extLst>
                         <a:ext uri="{28A0092B-C50C-407E-A947-70E740481C1C}">
                           <a14:useLocalDpi xmlns:a14="http://schemas.microsoft.com/office/drawing/2010/main" val="0"/>
@@ -67,7 +79,7 @@
                   <pic:spPr>
                     <a:xfrm>
                       <a:off x="0" y="0"/>
-                      <a:ext cx="5760720" cy="3277870"/>
+                      <a:ext cx="2686050" cy="5457825"/>
                     </a:xfrm>
                     <a:prstGeom prst="rect">
                       <a:avLst/>
@@ -85,12 +97,924 @@
           </wp:anchor>
         </w:drawing>
       </w:r>
+    </w:p>
+    <w:p>
+      <w:pPr>
+        <w:pStyle w:val="Titre2"/>
+      </w:pPr>
+      <w:bookmarkStart w:id="0" w:name="_Page_d’accueil"/>
       <w:bookmarkEnd w:id="0"/>
       <w:r>
         <w:t>Page d’accueil</w:t>
       </w:r>
     </w:p>
     <w:p/>
+    <w:p>
+      <w:pPr>
+        <w:jc w:val="both"/>
+      </w:pPr>
+      <w:r>
+        <w:t xml:space="preserve">Après avoir lancé l’application, l’utilisateur </w:t>
+      </w:r>
+      <w:r>
+        <w:t>à page présentée sur l’image ci-contre, sur laquelle est affiché le logo de l’application, la liste des évènements durant son absence ainsi qu’un bouton pour démarrer une activité.</w:t>
+      </w:r>
+    </w:p>
+    <w:p>
+      <w:pPr>
+        <w:jc w:val="both"/>
+      </w:pPr>
+      <w:r>
+        <w:t xml:space="preserve">Sur chaque page est présent un bouton pour accéder au menu général de l’application. Celui-ci se situe en haut à </w:t>
+      </w:r>
+      <w:r>
+        <w:t>gauche</w:t>
+      </w:r>
+      <w:r>
+        <w:t xml:space="preserve"> de la fenêtre (il est représenté par les trois traits noirs horizontaux).</w:t>
+      </w:r>
+    </w:p>
+    <w:p>
+      <w:pPr>
+        <w:jc w:val="both"/>
+      </w:pPr>
+      <w:r>
+        <w:t>A partir de cette page, le coureur à la possibilité d’accéder soit au menu général de l’application soit de démarrer une nouvelle activité.</w:t>
+      </w:r>
+    </w:p>
+    <w:p>
+      <w:pPr>
+        <w:spacing w:after="0"/>
+        <w:jc w:val="both"/>
+        <w:rPr>
+          <w:u w:val="single"/>
+        </w:rPr>
+      </w:pPr>
+      <w:r>
+        <w:rPr>
+          <w:u w:val="single"/>
+        </w:rPr>
+        <w:t>Pages accessibles :</w:t>
+      </w:r>
+    </w:p>
+    <w:p>
+      <w:pPr>
+        <w:pStyle w:val="Paragraphedeliste"/>
+        <w:numPr>
+          <w:ilvl w:val="0"/>
+          <w:numId w:val="1"/>
+        </w:numPr>
+        <w:spacing w:after="0"/>
+        <w:jc w:val="both"/>
+      </w:pPr>
+      <w:hyperlink w:anchor="_Affichage_du_menu" w:history="1">
+        <w:r>
+          <w:rPr>
+            <w:rStyle w:val="Lienhypertexte"/>
+          </w:rPr>
+          <w:t>Lien vers le menu.</w:t>
+        </w:r>
+      </w:hyperlink>
+    </w:p>
+    <w:p>
+      <w:pPr>
+        <w:pStyle w:val="Paragraphedeliste"/>
+        <w:numPr>
+          <w:ilvl w:val="0"/>
+          <w:numId w:val="1"/>
+        </w:numPr>
+        <w:spacing w:after="0"/>
+        <w:jc w:val="both"/>
+      </w:pPr>
+      <w:hyperlink w:anchor="_Page_Activité" w:history="1">
+        <w:r>
+          <w:rPr>
+            <w:rStyle w:val="Lienhypertexte"/>
+          </w:rPr>
+          <w:t xml:space="preserve">Lien vers </w:t>
+        </w:r>
+        <w:r>
+          <w:rPr>
+            <w:rStyle w:val="Lienhypertexte"/>
+          </w:rPr>
+          <w:t>« démarrer une application »</w:t>
+        </w:r>
+        <w:r>
+          <w:rPr>
+            <w:rStyle w:val="Lienhypertexte"/>
+          </w:rPr>
+          <w:t>.</w:t>
+        </w:r>
+      </w:hyperlink>
+    </w:p>
+    <w:p>
+      <w:r>
+        <w:br w:type="page"/>
+      </w:r>
+    </w:p>
+    <w:p>
+      <w:r>
+        <w:rPr>
+          <w:noProof/>
+          <w:lang w:eastAsia="fr-FR"/>
+        </w:rPr>
+        <w:lastRenderedPageBreak/>
+        <w:drawing>
+          <wp:anchor distT="0" distB="0" distL="114300" distR="114300" simplePos="0" relativeHeight="251660288" behindDoc="0" locked="0" layoutInCell="1" allowOverlap="1" wp14:anchorId="7709E66B" wp14:editId="51D98910">
+            <wp:simplePos x="0" y="0"/>
+            <wp:positionH relativeFrom="column">
+              <wp:posOffset>-4445</wp:posOffset>
+            </wp:positionH>
+            <wp:positionV relativeFrom="paragraph">
+              <wp:posOffset>52705</wp:posOffset>
+            </wp:positionV>
+            <wp:extent cx="2686050" cy="5457825"/>
+            <wp:effectExtent l="0" t="0" r="0" b="9525"/>
+            <wp:wrapSquare wrapText="bothSides"/>
+            <wp:docPr id="3" name="Image 3"/>
+            <wp:cNvGraphicFramePr>
+              <a:graphicFrameLocks xmlns:a="http://schemas.openxmlformats.org/drawingml/2006/main" noChangeAspect="1"/>
+            </wp:cNvGraphicFramePr>
+            <a:graphic xmlns:a="http://schemas.openxmlformats.org/drawingml/2006/main">
+              <a:graphicData uri="http://schemas.openxmlformats.org/drawingml/2006/picture">
+                <pic:pic xmlns:pic="http://schemas.openxmlformats.org/drawingml/2006/picture">
+                  <pic:nvPicPr>
+                    <pic:cNvPr id="1" name="index.png"/>
+                    <pic:cNvPicPr/>
+                  </pic:nvPicPr>
+                  <pic:blipFill>
+                    <a:blip r:embed="rId6">
+                      <a:extLst>
+                        <a:ext uri="{28A0092B-C50C-407E-A947-70E740481C1C}">
+                          <a14:useLocalDpi xmlns:a14="http://schemas.microsoft.com/office/drawing/2010/main" val="0"/>
+                        </a:ext>
+                      </a:extLst>
+                    </a:blip>
+                    <a:stretch>
+                      <a:fillRect/>
+                    </a:stretch>
+                  </pic:blipFill>
+                  <pic:spPr>
+                    <a:xfrm>
+                      <a:off x="0" y="0"/>
+                      <a:ext cx="2686050" cy="5457825"/>
+                    </a:xfrm>
+                    <a:prstGeom prst="rect">
+                      <a:avLst/>
+                    </a:prstGeom>
+                  </pic:spPr>
+                </pic:pic>
+              </a:graphicData>
+            </a:graphic>
+            <wp14:sizeRelH relativeFrom="page">
+              <wp14:pctWidth>0</wp14:pctWidth>
+            </wp14:sizeRelH>
+            <wp14:sizeRelV relativeFrom="page">
+              <wp14:pctHeight>0</wp14:pctHeight>
+            </wp14:sizeRelV>
+          </wp:anchor>
+        </w:drawing>
+      </w:r>
+    </w:p>
+    <w:p>
+      <w:pPr>
+        <w:pStyle w:val="Titre2"/>
+      </w:pPr>
+      <w:bookmarkStart w:id="1" w:name="_Affichage_du_menu"/>
+      <w:bookmarkEnd w:id="1"/>
+      <w:r>
+        <w:t>Affichage du menu</w:t>
+      </w:r>
+    </w:p>
+    <w:p/>
+    <w:p>
+      <w:pPr>
+        <w:jc w:val="both"/>
+      </w:pPr>
+      <w:r>
+        <w:t xml:space="preserve">Après avoir </w:t>
+      </w:r>
+      <w:r>
+        <w:t>cliqué sur les trois traits horizontaux noirs en haut à gauche de l’écran</w:t>
+      </w:r>
+      <w:r>
+        <w:t xml:space="preserve">, l’utilisateur </w:t>
+      </w:r>
+      <w:r>
+        <w:t xml:space="preserve">accède au menu </w:t>
+      </w:r>
+      <w:r>
+        <w:t>au menu principal de l’application.</w:t>
+      </w:r>
+    </w:p>
+    <w:p>
+      <w:pPr>
+        <w:jc w:val="both"/>
+      </w:pPr>
+      <w:r>
+        <w:t>A partir de celui-ci il a la possibilité d’accéder à toutes les fonctionnalités de l’application. Cependant si le coureur clique une nouvelle fois sur les trois traits horizontaux en haut à gauche de l’écran lorsque le menu est déjà ouvert, celui-ci se ferme et il reste sur la page où il était avant d’accéder au menu.</w:t>
+      </w:r>
+    </w:p>
+    <w:p>
+      <w:pPr>
+        <w:spacing w:after="0"/>
+        <w:jc w:val="both"/>
+        <w:rPr>
+          <w:u w:val="single"/>
+        </w:rPr>
+      </w:pPr>
+      <w:r>
+        <w:rPr>
+          <w:u w:val="single"/>
+        </w:rPr>
+        <w:t>Pages accessibles :</w:t>
+      </w:r>
+    </w:p>
+    <w:p>
+      <w:pPr>
+        <w:pStyle w:val="Paragraphedeliste"/>
+        <w:numPr>
+          <w:ilvl w:val="0"/>
+          <w:numId w:val="2"/>
+        </w:numPr>
+        <w:spacing w:after="0"/>
+        <w:jc w:val="both"/>
+        <w:rPr>
+          <w:u w:val="single"/>
+        </w:rPr>
+      </w:pPr>
+      <w:hyperlink w:anchor="_Page_d’accueil" w:history="1">
+        <w:r>
+          <w:rPr>
+            <w:rStyle w:val="Lienhypertexte"/>
+          </w:rPr>
+          <w:t>Lien vers l’accueil</w:t>
+        </w:r>
+        <w:r>
+          <w:rPr>
+            <w:rStyle w:val="Lienhypertexte"/>
+          </w:rPr>
+          <w:t xml:space="preserve"> de l’application.</w:t>
+        </w:r>
+      </w:hyperlink>
+    </w:p>
+    <w:p>
+      <w:pPr>
+        <w:pStyle w:val="Paragraphedeliste"/>
+        <w:numPr>
+          <w:ilvl w:val="0"/>
+          <w:numId w:val="1"/>
+        </w:numPr>
+        <w:spacing w:after="0"/>
+        <w:jc w:val="both"/>
+      </w:pPr>
+      <w:r>
+        <w:t>Lien vers le profil de l’utilisateur.</w:t>
+      </w:r>
+    </w:p>
+    <w:p>
+      <w:pPr>
+        <w:pStyle w:val="Paragraphedeliste"/>
+        <w:numPr>
+          <w:ilvl w:val="0"/>
+          <w:numId w:val="1"/>
+        </w:numPr>
+        <w:spacing w:after="0"/>
+        <w:jc w:val="both"/>
+      </w:pPr>
+      <w:hyperlink w:anchor="_Page_Activité" w:history="1">
+        <w:r>
+          <w:rPr>
+            <w:rStyle w:val="Lienhypertexte"/>
+          </w:rPr>
+          <w:t xml:space="preserve">Lien vers </w:t>
+        </w:r>
+        <w:r>
+          <w:rPr>
+            <w:rStyle w:val="Lienhypertexte"/>
+          </w:rPr>
+          <w:t>« Activité » pour démarrer une nouvelle session de course.</w:t>
+        </w:r>
+      </w:hyperlink>
+    </w:p>
+    <w:p>
+      <w:pPr>
+        <w:pStyle w:val="Paragraphedeliste"/>
+        <w:numPr>
+          <w:ilvl w:val="0"/>
+          <w:numId w:val="1"/>
+        </w:numPr>
+        <w:spacing w:after="0"/>
+        <w:jc w:val="both"/>
+      </w:pPr>
+      <w:r>
+        <w:t>Lien vers le fil d’actualité.</w:t>
+      </w:r>
+    </w:p>
+    <w:p>
+      <w:pPr>
+        <w:pStyle w:val="Paragraphedeliste"/>
+        <w:numPr>
+          <w:ilvl w:val="0"/>
+          <w:numId w:val="1"/>
+        </w:numPr>
+        <w:spacing w:after="0"/>
+        <w:jc w:val="both"/>
+      </w:pPr>
+      <w:r>
+        <w:t>Lien vers l’historique de l’utilisateur.</w:t>
+      </w:r>
+    </w:p>
+    <w:p>
+      <w:pPr>
+        <w:pStyle w:val="Paragraphedeliste"/>
+        <w:numPr>
+          <w:ilvl w:val="0"/>
+          <w:numId w:val="1"/>
+        </w:numPr>
+        <w:spacing w:after="0"/>
+        <w:jc w:val="both"/>
+      </w:pPr>
+      <w:r>
+        <w:t>Lien vers la liste des défis proches du coureur.</w:t>
+      </w:r>
+    </w:p>
+    <w:p>
+      <w:pPr>
+        <w:pStyle w:val="Paragraphedeliste"/>
+        <w:numPr>
+          <w:ilvl w:val="0"/>
+          <w:numId w:val="1"/>
+        </w:numPr>
+        <w:spacing w:after="0"/>
+        <w:jc w:val="both"/>
+      </w:pPr>
+      <w:r>
+        <w:t>Lien vers la liste des territoires possédés par l’équipe du coureur.</w:t>
+      </w:r>
+    </w:p>
+    <w:p>
+      <w:pPr>
+        <w:pStyle w:val="Paragraphedeliste"/>
+        <w:numPr>
+          <w:ilvl w:val="0"/>
+          <w:numId w:val="1"/>
+        </w:numPr>
+        <w:spacing w:after="0"/>
+        <w:jc w:val="both"/>
+      </w:pPr>
+      <w:r>
+        <w:t>Lien vers la page profil de</w:t>
+      </w:r>
+      <w:r>
+        <w:t xml:space="preserve"> son équipe.</w:t>
+      </w:r>
+    </w:p>
+    <w:p>
+      <w:r>
+        <w:br w:type="page"/>
+      </w:r>
+    </w:p>
+    <w:p>
+      <w:r>
+        <w:rPr>
+          <w:noProof/>
+          <w:lang w:eastAsia="fr-FR"/>
+        </w:rPr>
+        <w:lastRenderedPageBreak/>
+        <w:drawing>
+          <wp:anchor distT="0" distB="0" distL="114300" distR="114300" simplePos="0" relativeHeight="251662336" behindDoc="0" locked="0" layoutInCell="1" allowOverlap="1" wp14:anchorId="216BFDC3" wp14:editId="46F2D83D">
+            <wp:simplePos x="0" y="0"/>
+            <wp:positionH relativeFrom="column">
+              <wp:posOffset>-4445</wp:posOffset>
+            </wp:positionH>
+            <wp:positionV relativeFrom="paragraph">
+              <wp:posOffset>52705</wp:posOffset>
+            </wp:positionV>
+            <wp:extent cx="2686050" cy="5457825"/>
+            <wp:effectExtent l="0" t="0" r="0" b="9525"/>
+            <wp:wrapSquare wrapText="bothSides"/>
+            <wp:docPr id="4" name="Image 4"/>
+            <wp:cNvGraphicFramePr>
+              <a:graphicFrameLocks xmlns:a="http://schemas.openxmlformats.org/drawingml/2006/main" noChangeAspect="1"/>
+            </wp:cNvGraphicFramePr>
+            <a:graphic xmlns:a="http://schemas.openxmlformats.org/drawingml/2006/main">
+              <a:graphicData uri="http://schemas.openxmlformats.org/drawingml/2006/picture">
+                <pic:pic xmlns:pic="http://schemas.openxmlformats.org/drawingml/2006/picture">
+                  <pic:nvPicPr>
+                    <pic:cNvPr id="1" name="index.png"/>
+                    <pic:cNvPicPr/>
+                  </pic:nvPicPr>
+                  <pic:blipFill>
+                    <a:blip r:embed="rId7">
+                      <a:extLst>
+                        <a:ext uri="{28A0092B-C50C-407E-A947-70E740481C1C}">
+                          <a14:useLocalDpi xmlns:a14="http://schemas.microsoft.com/office/drawing/2010/main" val="0"/>
+                        </a:ext>
+                      </a:extLst>
+                    </a:blip>
+                    <a:stretch>
+                      <a:fillRect/>
+                    </a:stretch>
+                  </pic:blipFill>
+                  <pic:spPr>
+                    <a:xfrm>
+                      <a:off x="0" y="0"/>
+                      <a:ext cx="2686050" cy="5457825"/>
+                    </a:xfrm>
+                    <a:prstGeom prst="rect">
+                      <a:avLst/>
+                    </a:prstGeom>
+                  </pic:spPr>
+                </pic:pic>
+              </a:graphicData>
+            </a:graphic>
+            <wp14:sizeRelH relativeFrom="page">
+              <wp14:pctWidth>0</wp14:pctWidth>
+            </wp14:sizeRelH>
+            <wp14:sizeRelV relativeFrom="page">
+              <wp14:pctHeight>0</wp14:pctHeight>
+            </wp14:sizeRelV>
+          </wp:anchor>
+        </w:drawing>
+      </w:r>
+    </w:p>
+    <w:p>
+      <w:pPr>
+        <w:pStyle w:val="Titre2"/>
+      </w:pPr>
+      <w:bookmarkStart w:id="2" w:name="_Page_Activité"/>
+      <w:bookmarkEnd w:id="2"/>
+      <w:r>
+        <w:t xml:space="preserve">Page </w:t>
+      </w:r>
+      <w:r>
+        <w:t>Activité</w:t>
+      </w:r>
+    </w:p>
+    <w:p/>
+    <w:p>
+      <w:pPr>
+        <w:jc w:val="both"/>
+      </w:pPr>
+      <w:r>
+        <w:t xml:space="preserve">Après avoir </w:t>
+      </w:r>
+      <w:r>
+        <w:t xml:space="preserve">cliqué sur le bouton pour démarrer l’application l’utilisateur a accès aux informations présentes sur l’image ci-contre. </w:t>
+      </w:r>
+    </w:p>
+    <w:p>
+      <w:pPr>
+        <w:jc w:val="both"/>
+      </w:pPr>
+      <w:r>
+        <w:t>On retrouve</w:t>
+      </w:r>
+      <w:r>
+        <w:t xml:space="preserve"> tout d’abord la carte de l’activité où le coureur peut visualiser sa course depuis le début. Ensuite</w:t>
+      </w:r>
+      <w:r>
+        <w:t xml:space="preserve"> dans le cadre en vert la duré</w:t>
+      </w:r>
+      <w:r>
+        <w:t>e actuelle de course du coureur ainsi que</w:t>
+      </w:r>
+      <w:r>
+        <w:t xml:space="preserve"> sa distance parcourue en kilomètre</w:t>
+      </w:r>
+      <w:r>
+        <w:t>. Le cadre gris en dessous présente sa vitesse moyenne et sa vitesse maximale ainsi que le nombre de calories brûlées depuis le début de la course. Enfin en dessous de cette barre, l’utilisateur peut mettre en pause sa course ou arrêter son effort grâce aux boutons « Pause » et « Stop ».</w:t>
+      </w:r>
+    </w:p>
+    <w:p>
+      <w:pPr>
+        <w:jc w:val="both"/>
+      </w:pPr>
+      <w:r>
+        <w:t>Le bouton situé</w:t>
+      </w:r>
+      <w:r>
+        <w:t xml:space="preserve"> en haut à </w:t>
+      </w:r>
+      <w:r>
+        <w:t>gauche</w:t>
+      </w:r>
+      <w:r>
+        <w:t xml:space="preserve"> de la fenêtre (</w:t>
+      </w:r>
+      <w:r>
+        <w:t xml:space="preserve">représenté par les </w:t>
+      </w:r>
+      <w:r>
+        <w:t>trois traits noirs horizontaux) permet d’accéder au menu.</w:t>
+      </w:r>
+    </w:p>
+    <w:p>
+      <w:pPr>
+        <w:spacing w:after="0"/>
+        <w:jc w:val="both"/>
+        <w:rPr>
+          <w:u w:val="single"/>
+        </w:rPr>
+      </w:pPr>
+      <w:r>
+        <w:rPr>
+          <w:u w:val="single"/>
+        </w:rPr>
+        <w:t>Pages accessibles :</w:t>
+      </w:r>
+    </w:p>
+    <w:p>
+      <w:pPr>
+        <w:pStyle w:val="Paragraphedeliste"/>
+        <w:numPr>
+          <w:ilvl w:val="0"/>
+          <w:numId w:val="1"/>
+        </w:numPr>
+        <w:spacing w:after="0"/>
+        <w:jc w:val="both"/>
+      </w:pPr>
+      <w:hyperlink w:anchor="_Affichage_du_menu" w:history="1">
+        <w:r>
+          <w:rPr>
+            <w:rStyle w:val="Lienhypertexte"/>
+          </w:rPr>
+          <w:t>Lien vers le menu.</w:t>
+        </w:r>
+      </w:hyperlink>
+    </w:p>
+    <w:p>
+      <w:pPr>
+        <w:pStyle w:val="Paragraphedeliste"/>
+        <w:numPr>
+          <w:ilvl w:val="0"/>
+          <w:numId w:val="1"/>
+        </w:numPr>
+        <w:spacing w:after="0"/>
+        <w:jc w:val="both"/>
+      </w:pPr>
+      <w:hyperlink w:anchor="_Page_Fin_d’activité" w:history="1">
+        <w:r>
+          <w:rPr>
+            <w:rStyle w:val="Lienhypertexte"/>
+          </w:rPr>
+          <w:t xml:space="preserve">Lien vers </w:t>
+        </w:r>
+        <w:r>
+          <w:rPr>
+            <w:rStyle w:val="Lienhypertexte"/>
+          </w:rPr>
+          <w:t>le bouton « Stop »</w:t>
+        </w:r>
+        <w:r>
+          <w:rPr>
+            <w:rStyle w:val="Lienhypertexte"/>
+          </w:rPr>
+          <w:t>.</w:t>
+        </w:r>
+      </w:hyperlink>
+    </w:p>
+    <w:p>
+      <w:r>
+        <w:br w:type="page"/>
+      </w:r>
+    </w:p>
+    <w:p>
+      <w:r>
+        <w:rPr>
+          <w:noProof/>
+          <w:lang w:eastAsia="fr-FR"/>
+        </w:rPr>
+        <w:lastRenderedPageBreak/>
+        <w:drawing>
+          <wp:anchor distT="0" distB="0" distL="114300" distR="114300" simplePos="0" relativeHeight="251664384" behindDoc="0" locked="0" layoutInCell="1" allowOverlap="1" wp14:anchorId="6D858891" wp14:editId="36D5231B">
+            <wp:simplePos x="0" y="0"/>
+            <wp:positionH relativeFrom="column">
+              <wp:posOffset>-4445</wp:posOffset>
+            </wp:positionH>
+            <wp:positionV relativeFrom="paragraph">
+              <wp:posOffset>52705</wp:posOffset>
+            </wp:positionV>
+            <wp:extent cx="2686050" cy="5457825"/>
+            <wp:effectExtent l="0" t="0" r="0" b="9525"/>
+            <wp:wrapSquare wrapText="bothSides"/>
+            <wp:docPr id="5" name="Image 5"/>
+            <wp:cNvGraphicFramePr>
+              <a:graphicFrameLocks xmlns:a="http://schemas.openxmlformats.org/drawingml/2006/main" noChangeAspect="1"/>
+            </wp:cNvGraphicFramePr>
+            <a:graphic xmlns:a="http://schemas.openxmlformats.org/drawingml/2006/main">
+              <a:graphicData uri="http://schemas.openxmlformats.org/drawingml/2006/picture">
+                <pic:pic xmlns:pic="http://schemas.openxmlformats.org/drawingml/2006/picture">
+                  <pic:nvPicPr>
+                    <pic:cNvPr id="1" name="index.png"/>
+                    <pic:cNvPicPr/>
+                  </pic:nvPicPr>
+                  <pic:blipFill>
+                    <a:blip r:embed="rId8">
+                      <a:extLst>
+                        <a:ext uri="{28A0092B-C50C-407E-A947-70E740481C1C}">
+                          <a14:useLocalDpi xmlns:a14="http://schemas.microsoft.com/office/drawing/2010/main" val="0"/>
+                        </a:ext>
+                      </a:extLst>
+                    </a:blip>
+                    <a:stretch>
+                      <a:fillRect/>
+                    </a:stretch>
+                  </pic:blipFill>
+                  <pic:spPr>
+                    <a:xfrm>
+                      <a:off x="0" y="0"/>
+                      <a:ext cx="2686050" cy="5457825"/>
+                    </a:xfrm>
+                    <a:prstGeom prst="rect">
+                      <a:avLst/>
+                    </a:prstGeom>
+                  </pic:spPr>
+                </pic:pic>
+              </a:graphicData>
+            </a:graphic>
+            <wp14:sizeRelH relativeFrom="page">
+              <wp14:pctWidth>0</wp14:pctWidth>
+            </wp14:sizeRelH>
+            <wp14:sizeRelV relativeFrom="page">
+              <wp14:pctHeight>0</wp14:pctHeight>
+            </wp14:sizeRelV>
+          </wp:anchor>
+        </w:drawing>
+      </w:r>
+    </w:p>
+    <w:p>
+      <w:pPr>
+        <w:pStyle w:val="Titre2"/>
+      </w:pPr>
+      <w:bookmarkStart w:id="3" w:name="_Page_Fin_d’activité"/>
+      <w:bookmarkEnd w:id="3"/>
+      <w:r>
+        <w:t xml:space="preserve">Page </w:t>
+      </w:r>
+      <w:r>
+        <w:t>Fin d’activité</w:t>
+      </w:r>
+    </w:p>
+    <w:p/>
+    <w:p>
+      <w:pPr>
+        <w:jc w:val="both"/>
+      </w:pPr>
+      <w:r>
+        <w:t xml:space="preserve">Après avoir </w:t>
+      </w:r>
+      <w:r>
+        <w:t xml:space="preserve">cliqué sur le bouton « Stop » de la page activité, </w:t>
+      </w:r>
+      <w:r>
+        <w:t xml:space="preserve">l’utilisateur a accès aux informations présentes sur l’image ci-contre. </w:t>
+      </w:r>
+    </w:p>
+    <w:p>
+      <w:pPr>
+        <w:jc w:val="both"/>
+      </w:pPr>
+      <w:r>
+        <w:t xml:space="preserve">On retrouve tout d’abord la carte de l’activité où le coureur peut visualiser </w:t>
+      </w:r>
+      <w:r>
+        <w:t xml:space="preserve">la totalité de </w:t>
+      </w:r>
+      <w:r>
+        <w:t xml:space="preserve">sa course. Ensuite dans le cadre en </w:t>
+      </w:r>
+      <w:r>
+        <w:t>gris</w:t>
+      </w:r>
+      <w:r>
+        <w:t xml:space="preserve"> la durée </w:t>
+      </w:r>
+      <w:r>
+        <w:t xml:space="preserve">totale de l’activité </w:t>
+      </w:r>
+      <w:r>
+        <w:t>ainsi que sa distance parcourue en kilomètre</w:t>
+      </w:r>
+      <w:r>
+        <w:t xml:space="preserve"> et le nombre de calories brûlées. E</w:t>
+      </w:r>
+      <w:r>
+        <w:t xml:space="preserve">n dessous de cette barre, </w:t>
+      </w:r>
+      <w:r>
+        <w:t xml:space="preserve">le coureur </w:t>
+      </w:r>
+      <w:r>
+        <w:t xml:space="preserve">peut </w:t>
+      </w:r>
+      <w:r>
+        <w:t>visualiser divers informations concernant sa course comme par exemple le jour de l’effort, sa vitesse moyenne et maximale ou encore le type de la crouse.</w:t>
+      </w:r>
+      <w:r>
+        <w:t xml:space="preserve"> Enfin l’utilisateur doit choisir de valider cette séance en tant qu’</w:t>
+      </w:r>
+      <w:r>
+        <w:t>entraînement ou de défi. Ensuite l’utilisateur est redirigé vers la page d’accueil de l’application.</w:t>
+      </w:r>
+    </w:p>
+    <w:p>
+      <w:pPr>
+        <w:jc w:val="both"/>
+      </w:pPr>
+      <w:r>
+        <w:t>Le bouton situé en haut à gauche de la fenêtre (représenté par les trois traits noirs horizontaux) permet d’accéder au menu.</w:t>
+      </w:r>
+    </w:p>
+    <w:p>
+      <w:pPr>
+        <w:pStyle w:val="Paragraphedeliste"/>
+        <w:jc w:val="both"/>
+        <w:rPr>
+          <w:u w:val="single"/>
+        </w:rPr>
+      </w:pPr>
+      <w:r>
+        <w:rPr>
+          <w:u w:val="single"/>
+        </w:rPr>
+        <w:t>Pages accessibles :</w:t>
+      </w:r>
+    </w:p>
+    <w:p>
+      <w:pPr>
+        <w:pStyle w:val="Paragraphedeliste"/>
+        <w:numPr>
+          <w:ilvl w:val="0"/>
+          <w:numId w:val="1"/>
+        </w:numPr>
+        <w:jc w:val="both"/>
+      </w:pPr>
+      <w:hyperlink w:anchor="_Affichage_du_menu" w:history="1">
+        <w:r>
+          <w:rPr>
+            <w:rStyle w:val="Lienhypertexte"/>
+          </w:rPr>
+          <w:t>Lien vers le menu.</w:t>
+        </w:r>
+      </w:hyperlink>
+      <w:r>
+        <w:br w:type="page"/>
+      </w:r>
+    </w:p>
+    <w:p>
+      <w:r>
+        <w:rPr>
+          <w:noProof/>
+          <w:lang w:eastAsia="fr-FR"/>
+        </w:rPr>
+        <w:lastRenderedPageBreak/>
+        <w:drawing>
+          <wp:anchor distT="0" distB="0" distL="114300" distR="114300" simplePos="0" relativeHeight="251666432" behindDoc="0" locked="0" layoutInCell="1" allowOverlap="1" wp14:anchorId="20B83A77" wp14:editId="56A7AE1D">
+            <wp:simplePos x="0" y="0"/>
+            <wp:positionH relativeFrom="column">
+              <wp:posOffset>-4445</wp:posOffset>
+            </wp:positionH>
+            <wp:positionV relativeFrom="paragraph">
+              <wp:posOffset>52705</wp:posOffset>
+            </wp:positionV>
+            <wp:extent cx="2686050" cy="5457825"/>
+            <wp:effectExtent l="0" t="0" r="0" b="9525"/>
+            <wp:wrapSquare wrapText="bothSides"/>
+            <wp:docPr id="8" name="Image 8"/>
+            <wp:cNvGraphicFramePr>
+              <a:graphicFrameLocks xmlns:a="http://schemas.openxmlformats.org/drawingml/2006/main" noChangeAspect="1"/>
+            </wp:cNvGraphicFramePr>
+            <a:graphic xmlns:a="http://schemas.openxmlformats.org/drawingml/2006/main">
+              <a:graphicData uri="http://schemas.openxmlformats.org/drawingml/2006/picture">
+                <pic:pic xmlns:pic="http://schemas.openxmlformats.org/drawingml/2006/picture">
+                  <pic:nvPicPr>
+                    <pic:cNvPr id="1" name="index.png"/>
+                    <pic:cNvPicPr/>
+                  </pic:nvPicPr>
+                  <pic:blipFill>
+                    <a:blip r:embed="rId8">
+                      <a:extLst>
+                        <a:ext uri="{28A0092B-C50C-407E-A947-70E740481C1C}">
+                          <a14:useLocalDpi xmlns:a14="http://schemas.microsoft.com/office/drawing/2010/main" val="0"/>
+                        </a:ext>
+                      </a:extLst>
+                    </a:blip>
+                    <a:stretch>
+                      <a:fillRect/>
+                    </a:stretch>
+                  </pic:blipFill>
+                  <pic:spPr>
+                    <a:xfrm>
+                      <a:off x="0" y="0"/>
+                      <a:ext cx="2686050" cy="5457825"/>
+                    </a:xfrm>
+                    <a:prstGeom prst="rect">
+                      <a:avLst/>
+                    </a:prstGeom>
+                  </pic:spPr>
+                </pic:pic>
+              </a:graphicData>
+            </a:graphic>
+            <wp14:sizeRelH relativeFrom="page">
+              <wp14:pctWidth>0</wp14:pctWidth>
+            </wp14:sizeRelH>
+            <wp14:sizeRelV relativeFrom="page">
+              <wp14:pctHeight>0</wp14:pctHeight>
+            </wp14:sizeRelV>
+          </wp:anchor>
+        </w:drawing>
+      </w:r>
+    </w:p>
+    <w:p>
+      <w:pPr>
+        <w:pStyle w:val="Titre2"/>
+      </w:pPr>
+      <w:r>
+        <w:t xml:space="preserve">Page </w:t>
+      </w:r>
+      <w:r>
+        <w:t>Profil utilisateur</w:t>
+      </w:r>
+      <w:bookmarkStart w:id="4" w:name="_GoBack"/>
+      <w:bookmarkEnd w:id="4"/>
+    </w:p>
+    <w:p/>
+    <w:p>
+      <w:pPr>
+        <w:jc w:val="both"/>
+      </w:pPr>
+      <w:r>
+        <w:t xml:space="preserve">Après avoir cliqué sur le bouton « Stop » de la page activité, l’utilisateur a accès aux informations présentes sur l’image ci-contre. </w:t>
+      </w:r>
+    </w:p>
+    <w:p>
+      <w:pPr>
+        <w:jc w:val="both"/>
+      </w:pPr>
+      <w:r>
+        <w:t>On retrouve tout d’abord la carte de l’activité où le coureur peut visualiser la totalité de sa course. Ensuite dans le cadre en gris la durée totale de l’activité ainsi que sa distance parcourue en kilomètre et le nombre de calories brûlées. En dessous de cette barre, le coureur peut visualiser divers informations concernant sa course comme par exemple le jour de l’effort, sa vitesse moyenne et maximale ou encore le type de la crouse. Enfin l’utilisateur doit choisir de valider cette séance en tant qu’entraînement ou de défi. Ensuite l’utilisateur est redirigé vers la page d’accueil de l’application.</w:t>
+      </w:r>
+    </w:p>
+    <w:p>
+      <w:pPr>
+        <w:jc w:val="both"/>
+      </w:pPr>
+      <w:r>
+        <w:t>Le bouton situé en haut à gauche de la fenêtre (représenté par les trois traits noirs horizontaux) permet d’accéder au menu.</w:t>
+      </w:r>
+    </w:p>
+    <w:p>
+      <w:pPr>
+        <w:pStyle w:val="Paragraphedeliste"/>
+        <w:jc w:val="both"/>
+        <w:rPr>
+          <w:u w:val="single"/>
+        </w:rPr>
+      </w:pPr>
+      <w:r>
+        <w:rPr>
+          <w:u w:val="single"/>
+        </w:rPr>
+        <w:t>Pages accessibles :</w:t>
+      </w:r>
+    </w:p>
+    <w:p>
+      <w:pPr>
+        <w:pStyle w:val="Paragraphedeliste"/>
+        <w:numPr>
+          <w:ilvl w:val="0"/>
+          <w:numId w:val="1"/>
+        </w:numPr>
+        <w:jc w:val="both"/>
+      </w:pPr>
+      <w:hyperlink w:anchor="_Affichage_du_menu" w:history="1">
+        <w:r>
+          <w:rPr>
+            <w:rStyle w:val="Lienhypertexte"/>
+          </w:rPr>
+          <w:t>Lien vers le menu.</w:t>
+        </w:r>
+      </w:hyperlink>
+    </w:p>
+    <w:p>
+      <w:pPr>
+        <w:pStyle w:val="Paragraphedeliste"/>
+        <w:jc w:val="both"/>
+      </w:pPr>
+    </w:p>
+    <w:p>
+      <w:r>
+        <w:br w:type="page"/>
+      </w:r>
+    </w:p>
+    <w:p>
+      <w:pPr>
+        <w:pStyle w:val="Paragraphedeliste"/>
+        <w:jc w:val="both"/>
+      </w:pPr>
+    </w:p>
     <w:sectPr>
       <w:pgSz w:w="11906" w:h="16838"/>
       <w:pgMar w:top="1417" w:right="1417" w:bottom="1417" w:left="1417" w:header="708" w:footer="708" w:gutter="0"/>
@@ -99,6 +1023,243 @@
     </w:sectPr>
   </w:body>
 </w:document>
+</file>
+
+<file path=word/numbering.xml><?xml version="1.0" encoding="utf-8"?>
+<w:numbering xmlns:wpc="http://schemas.microsoft.com/office/word/2010/wordprocessingCanvas" xmlns:mc="http://schemas.openxmlformats.org/markup-compatibility/2006" xmlns:o="urn:schemas-microsoft-com:office:office" xmlns:r="http://schemas.openxmlformats.org/officeDocument/2006/relationships" xmlns:m="http://schemas.openxmlformats.org/officeDocument/2006/math" xmlns:v="urn:schemas-microsoft-com:vml" xmlns:wp14="http://schemas.microsoft.com/office/word/2010/wordprocessingDrawing" xmlns:wp="http://schemas.openxmlformats.org/drawingml/2006/wordprocessingDrawing" xmlns:w10="urn:schemas-microsoft-com:office:word" xmlns:w="http://schemas.openxmlformats.org/wordprocessingml/2006/main" xmlns:w14="http://schemas.microsoft.com/office/word/2010/wordml" xmlns:w15="http://schemas.microsoft.com/office/word/2012/wordml" xmlns:wpg="http://schemas.microsoft.com/office/word/2010/wordprocessingGroup" xmlns:wpi="http://schemas.microsoft.com/office/word/2010/wordprocessingInk" xmlns:wne="http://schemas.microsoft.com/office/word/2006/wordml" xmlns:wps="http://schemas.microsoft.com/office/word/2010/wordprocessingShape" mc:Ignorable="w14 w15 wp14">
+  <w:abstractNum w:abstractNumId="0">
+    <w:nsid w:val="4FB358AF"/>
+    <w:multiLevelType w:val="hybridMultilevel"/>
+    <w:tmpl w:val="199A9CF6"/>
+    <w:lvl w:ilvl="0" w:tplc="040C0001">
+      <w:start w:val="1"/>
+      <w:numFmt w:val="bullet"/>
+      <w:lvlText w:val=""/>
+      <w:lvlJc w:val="left"/>
+      <w:pPr>
+        <w:ind w:left="720" w:hanging="360"/>
+      </w:pPr>
+      <w:rPr>
+        <w:rFonts w:ascii="Symbol" w:hAnsi="Symbol" w:hint="default"/>
+      </w:rPr>
+    </w:lvl>
+    <w:lvl w:ilvl="1" w:tplc="040C0003" w:tentative="1">
+      <w:start w:val="1"/>
+      <w:numFmt w:val="bullet"/>
+      <w:lvlText w:val="o"/>
+      <w:lvlJc w:val="left"/>
+      <w:pPr>
+        <w:ind w:left="1440" w:hanging="360"/>
+      </w:pPr>
+      <w:rPr>
+        <w:rFonts w:ascii="Courier New" w:hAnsi="Courier New" w:cs="Courier New" w:hint="default"/>
+      </w:rPr>
+    </w:lvl>
+    <w:lvl w:ilvl="2" w:tplc="040C0005" w:tentative="1">
+      <w:start w:val="1"/>
+      <w:numFmt w:val="bullet"/>
+      <w:lvlText w:val=""/>
+      <w:lvlJc w:val="left"/>
+      <w:pPr>
+        <w:ind w:left="2160" w:hanging="360"/>
+      </w:pPr>
+      <w:rPr>
+        <w:rFonts w:ascii="Wingdings" w:hAnsi="Wingdings" w:hint="default"/>
+      </w:rPr>
+    </w:lvl>
+    <w:lvl w:ilvl="3" w:tplc="040C0001" w:tentative="1">
+      <w:start w:val="1"/>
+      <w:numFmt w:val="bullet"/>
+      <w:lvlText w:val=""/>
+      <w:lvlJc w:val="left"/>
+      <w:pPr>
+        <w:ind w:left="2880" w:hanging="360"/>
+      </w:pPr>
+      <w:rPr>
+        <w:rFonts w:ascii="Symbol" w:hAnsi="Symbol" w:hint="default"/>
+      </w:rPr>
+    </w:lvl>
+    <w:lvl w:ilvl="4" w:tplc="040C0003" w:tentative="1">
+      <w:start w:val="1"/>
+      <w:numFmt w:val="bullet"/>
+      <w:lvlText w:val="o"/>
+      <w:lvlJc w:val="left"/>
+      <w:pPr>
+        <w:ind w:left="3600" w:hanging="360"/>
+      </w:pPr>
+      <w:rPr>
+        <w:rFonts w:ascii="Courier New" w:hAnsi="Courier New" w:cs="Courier New" w:hint="default"/>
+      </w:rPr>
+    </w:lvl>
+    <w:lvl w:ilvl="5" w:tplc="040C0005" w:tentative="1">
+      <w:start w:val="1"/>
+      <w:numFmt w:val="bullet"/>
+      <w:lvlText w:val=""/>
+      <w:lvlJc w:val="left"/>
+      <w:pPr>
+        <w:ind w:left="4320" w:hanging="360"/>
+      </w:pPr>
+      <w:rPr>
+        <w:rFonts w:ascii="Wingdings" w:hAnsi="Wingdings" w:hint="default"/>
+      </w:rPr>
+    </w:lvl>
+    <w:lvl w:ilvl="6" w:tplc="040C0001" w:tentative="1">
+      <w:start w:val="1"/>
+      <w:numFmt w:val="bullet"/>
+      <w:lvlText w:val=""/>
+      <w:lvlJc w:val="left"/>
+      <w:pPr>
+        <w:ind w:left="5040" w:hanging="360"/>
+      </w:pPr>
+      <w:rPr>
+        <w:rFonts w:ascii="Symbol" w:hAnsi="Symbol" w:hint="default"/>
+      </w:rPr>
+    </w:lvl>
+    <w:lvl w:ilvl="7" w:tplc="040C0003" w:tentative="1">
+      <w:start w:val="1"/>
+      <w:numFmt w:val="bullet"/>
+      <w:lvlText w:val="o"/>
+      <w:lvlJc w:val="left"/>
+      <w:pPr>
+        <w:ind w:left="5760" w:hanging="360"/>
+      </w:pPr>
+      <w:rPr>
+        <w:rFonts w:ascii="Courier New" w:hAnsi="Courier New" w:cs="Courier New" w:hint="default"/>
+      </w:rPr>
+    </w:lvl>
+    <w:lvl w:ilvl="8" w:tplc="040C0005" w:tentative="1">
+      <w:start w:val="1"/>
+      <w:numFmt w:val="bullet"/>
+      <w:lvlText w:val=""/>
+      <w:lvlJc w:val="left"/>
+      <w:pPr>
+        <w:ind w:left="6480" w:hanging="360"/>
+      </w:pPr>
+      <w:rPr>
+        <w:rFonts w:ascii="Wingdings" w:hAnsi="Wingdings" w:hint="default"/>
+      </w:rPr>
+    </w:lvl>
+  </w:abstractNum>
+  <w:abstractNum w:abstractNumId="1">
+    <w:nsid w:val="5CAD16B7"/>
+    <w:multiLevelType w:val="hybridMultilevel"/>
+    <w:tmpl w:val="25AA4E5C"/>
+    <w:lvl w:ilvl="0" w:tplc="040C0001">
+      <w:start w:val="1"/>
+      <w:numFmt w:val="bullet"/>
+      <w:lvlText w:val=""/>
+      <w:lvlJc w:val="left"/>
+      <w:pPr>
+        <w:ind w:left="720" w:hanging="360"/>
+      </w:pPr>
+      <w:rPr>
+        <w:rFonts w:ascii="Symbol" w:hAnsi="Symbol" w:hint="default"/>
+      </w:rPr>
+    </w:lvl>
+    <w:lvl w:ilvl="1" w:tplc="040C0003" w:tentative="1">
+      <w:start w:val="1"/>
+      <w:numFmt w:val="bullet"/>
+      <w:lvlText w:val="o"/>
+      <w:lvlJc w:val="left"/>
+      <w:pPr>
+        <w:ind w:left="1440" w:hanging="360"/>
+      </w:pPr>
+      <w:rPr>
+        <w:rFonts w:ascii="Courier New" w:hAnsi="Courier New" w:cs="Courier New" w:hint="default"/>
+      </w:rPr>
+    </w:lvl>
+    <w:lvl w:ilvl="2" w:tplc="040C0005" w:tentative="1">
+      <w:start w:val="1"/>
+      <w:numFmt w:val="bullet"/>
+      <w:lvlText w:val=""/>
+      <w:lvlJc w:val="left"/>
+      <w:pPr>
+        <w:ind w:left="2160" w:hanging="360"/>
+      </w:pPr>
+      <w:rPr>
+        <w:rFonts w:ascii="Wingdings" w:hAnsi="Wingdings" w:hint="default"/>
+      </w:rPr>
+    </w:lvl>
+    <w:lvl w:ilvl="3" w:tplc="040C0001" w:tentative="1">
+      <w:start w:val="1"/>
+      <w:numFmt w:val="bullet"/>
+      <w:lvlText w:val=""/>
+      <w:lvlJc w:val="left"/>
+      <w:pPr>
+        <w:ind w:left="2880" w:hanging="360"/>
+      </w:pPr>
+      <w:rPr>
+        <w:rFonts w:ascii="Symbol" w:hAnsi="Symbol" w:hint="default"/>
+      </w:rPr>
+    </w:lvl>
+    <w:lvl w:ilvl="4" w:tplc="040C0003" w:tentative="1">
+      <w:start w:val="1"/>
+      <w:numFmt w:val="bullet"/>
+      <w:lvlText w:val="o"/>
+      <w:lvlJc w:val="left"/>
+      <w:pPr>
+        <w:ind w:left="3600" w:hanging="360"/>
+      </w:pPr>
+      <w:rPr>
+        <w:rFonts w:ascii="Courier New" w:hAnsi="Courier New" w:cs="Courier New" w:hint="default"/>
+      </w:rPr>
+    </w:lvl>
+    <w:lvl w:ilvl="5" w:tplc="040C0005" w:tentative="1">
+      <w:start w:val="1"/>
+      <w:numFmt w:val="bullet"/>
+      <w:lvlText w:val=""/>
+      <w:lvlJc w:val="left"/>
+      <w:pPr>
+        <w:ind w:left="4320" w:hanging="360"/>
+      </w:pPr>
+      <w:rPr>
+        <w:rFonts w:ascii="Wingdings" w:hAnsi="Wingdings" w:hint="default"/>
+      </w:rPr>
+    </w:lvl>
+    <w:lvl w:ilvl="6" w:tplc="040C0001" w:tentative="1">
+      <w:start w:val="1"/>
+      <w:numFmt w:val="bullet"/>
+      <w:lvlText w:val=""/>
+      <w:lvlJc w:val="left"/>
+      <w:pPr>
+        <w:ind w:left="5040" w:hanging="360"/>
+      </w:pPr>
+      <w:rPr>
+        <w:rFonts w:ascii="Symbol" w:hAnsi="Symbol" w:hint="default"/>
+      </w:rPr>
+    </w:lvl>
+    <w:lvl w:ilvl="7" w:tplc="040C0003" w:tentative="1">
+      <w:start w:val="1"/>
+      <w:numFmt w:val="bullet"/>
+      <w:lvlText w:val="o"/>
+      <w:lvlJc w:val="left"/>
+      <w:pPr>
+        <w:ind w:left="5760" w:hanging="360"/>
+      </w:pPr>
+      <w:rPr>
+        <w:rFonts w:ascii="Courier New" w:hAnsi="Courier New" w:cs="Courier New" w:hint="default"/>
+      </w:rPr>
+    </w:lvl>
+    <w:lvl w:ilvl="8" w:tplc="040C0005" w:tentative="1">
+      <w:start w:val="1"/>
+      <w:numFmt w:val="bullet"/>
+      <w:lvlText w:val=""/>
+      <w:lvlJc w:val="left"/>
+      <w:pPr>
+        <w:ind w:left="6480" w:hanging="360"/>
+      </w:pPr>
+      <w:rPr>
+        <w:rFonts w:ascii="Wingdings" w:hAnsi="Wingdings" w:hint="default"/>
+      </w:rPr>
+    </w:lvl>
+  </w:abstractNum>
+  <w:num w:numId="1">
+    <w:abstractNumId w:val="0"/>
+  </w:num>
+  <w:num w:numId="2">
+    <w:abstractNumId w:val="1"/>
+  </w:num>
+</w:numbering>
 </file>
 
 <file path=word/styles.xml><?xml version="1.0" encoding="utf-8"?>
@@ -494,6 +1655,10 @@
   <w:style w:type="paragraph" w:default="1" w:styleId="Normal">
     <w:name w:val="Normal"/>
     <w:qFormat/>
+    <w:rsid w:val="005679A7"/>
+    <w:rPr>
+      <w:sz w:val="24"/>
+    </w:rPr>
   </w:style>
   <w:style w:type="paragraph" w:styleId="Titre1">
     <w:name w:val="heading 1"/>
@@ -623,6 +1788,28 @@
       <w:color w:val="C45911" w:themeColor="accent2" w:themeShade="BF"/>
       <w:sz w:val="26"/>
       <w:szCs w:val="26"/>
+    </w:rPr>
+  </w:style>
+  <w:style w:type="paragraph" w:styleId="Paragraphedeliste">
+    <w:name w:val="List Paragraph"/>
+    <w:basedOn w:val="Normal"/>
+    <w:uiPriority w:val="34"/>
+    <w:qFormat/>
+    <w:rsid w:val="00F96F4E"/>
+    <w:pPr>
+      <w:ind w:left="720"/>
+      <w:contextualSpacing/>
+    </w:pPr>
+  </w:style>
+  <w:style w:type="character" w:styleId="Lienhypertexte">
+    <w:name w:val="Hyperlink"/>
+    <w:basedOn w:val="Policepardfaut"/>
+    <w:uiPriority w:val="99"/>
+    <w:unhideWhenUsed/>
+    <w:rsid w:val="0005277B"/>
+    <w:rPr>
+      <w:color w:val="0563C1" w:themeColor="hyperlink"/>
+      <w:u w:val="single"/>
     </w:rPr>
   </w:style>
 </w:styles>

</xml_diff>

<commit_message>
[MAJ] doc, images et balsamiq
</commit_message>
<xml_diff>
--- a/Rapports/DESCRIPTION DES INTERFACES.docx
+++ b/Rapports/DESCRIPTION DES INTERFACES.docx
@@ -1231,8 +1231,6 @@
       <w:r>
         <w:t xml:space="preserve"> son équipe,</w:t>
       </w:r>
-      <w:bookmarkStart w:id="6" w:name="_GoBack"/>
-      <w:bookmarkEnd w:id="6"/>
       <w:r>
         <w:t xml:space="preserve"> présent</w:t>
       </w:r>
@@ -1248,23 +1246,54 @@
         <w:jc w:val="both"/>
       </w:pPr>
       <w:r>
-        <w:t>Sur cette page l’utilisateur retrouve ses informations personnelles suivantes : photo, prénom, nom, âge, taille, poids, pays, ville, équipe, adresse mail, homme/femme.</w:t>
-      </w:r>
-    </w:p>
-    <w:p>
-      <w:pPr>
-        <w:jc w:val="both"/>
-      </w:pPr>
-      <w:r>
-        <w:t>Il a par ailleurs la possibilité de modifier ces dernières en cliquant le lien « éditer » présent en haut à droite de la photo utilisateur.</w:t>
-      </w:r>
-    </w:p>
-    <w:p>
-      <w:pPr>
-        <w:jc w:val="both"/>
-      </w:pPr>
-      <w:r>
-        <w:t>Le bouton « voir le profil » va permettre au coureur d’accéder au profil de son équipe.</w:t>
+        <w:t xml:space="preserve">Sur cette page l’utilisateur retrouve </w:t>
+      </w:r>
+      <w:r>
+        <w:t>des</w:t>
+      </w:r>
+      <w:r>
+        <w:t xml:space="preserve"> informations </w:t>
+      </w:r>
+      <w:r>
+        <w:t>concernant son équipe</w:t>
+      </w:r>
+      <w:r>
+        <w:t xml:space="preserve"> : </w:t>
+      </w:r>
+      <w:r>
+        <w:t>la bannière de l’équipe</w:t>
+      </w:r>
+      <w:r>
+        <w:t xml:space="preserve">, </w:t>
+      </w:r>
+      <w:r>
+        <w:t>son nom,</w:t>
+      </w:r>
+      <w:r>
+        <w:t xml:space="preserve"> </w:t>
+      </w:r>
+      <w:r>
+        <w:t>le nombre de membres</w:t>
+      </w:r>
+      <w:r>
+        <w:t xml:space="preserve">, </w:t>
+      </w:r>
+      <w:r>
+        <w:t>le nom de territoire contrôlé</w:t>
+      </w:r>
+      <w:r>
+        <w:t xml:space="preserve">, </w:t>
+      </w:r>
+      <w:r>
+        <w:t>le nombre de participation à des courses et la date de création de l’équipe.</w:t>
+      </w:r>
+    </w:p>
+    <w:p>
+      <w:pPr>
+        <w:jc w:val="both"/>
+      </w:pPr>
+      <w:r>
+        <w:t>En dessous est présent la liste des différentes photos des membres composant l’équipe. En cliquant sur une de ces dernières l’utilisateur accède au profil de la personne.</w:t>
       </w:r>
     </w:p>
     <w:p>
@@ -1317,9 +1346,197 @@
         </w:numPr>
         <w:jc w:val="both"/>
       </w:pPr>
-      <w:r>
-        <w:t>Lien vers la page profil équipe.</w:t>
-      </w:r>
+      <w:hyperlink w:anchor="_Page_Profil_utilisateur" w:history="1">
+        <w:r>
+          <w:rPr>
+            <w:rStyle w:val="Lienhypertexte"/>
+          </w:rPr>
+          <w:t xml:space="preserve">Lien vers la page profil </w:t>
+        </w:r>
+        <w:r>
+          <w:rPr>
+            <w:rStyle w:val="Lienhypertexte"/>
+          </w:rPr>
+          <w:t>d’un coureur.</w:t>
+        </w:r>
+      </w:hyperlink>
+    </w:p>
+    <w:p>
+      <w:r>
+        <w:br w:type="page"/>
+      </w:r>
+    </w:p>
+    <w:p>
+      <w:r>
+        <w:rPr>
+          <w:noProof/>
+          <w:lang w:eastAsia="fr-FR"/>
+        </w:rPr>
+        <w:lastRenderedPageBreak/>
+        <w:drawing>
+          <wp:anchor distT="0" distB="0" distL="114300" distR="114300" simplePos="0" relativeHeight="251670528" behindDoc="0" locked="0" layoutInCell="1" allowOverlap="1" wp14:anchorId="251F7B9D" wp14:editId="43D6011D">
+            <wp:simplePos x="0" y="0"/>
+            <wp:positionH relativeFrom="column">
+              <wp:posOffset>-4445</wp:posOffset>
+            </wp:positionH>
+            <wp:positionV relativeFrom="paragraph">
+              <wp:posOffset>52705</wp:posOffset>
+            </wp:positionV>
+            <wp:extent cx="2686050" cy="5457825"/>
+            <wp:effectExtent l="0" t="0" r="0" b="9525"/>
+            <wp:wrapSquare wrapText="bothSides"/>
+            <wp:docPr id="10" name="Image 10"/>
+            <wp:cNvGraphicFramePr>
+              <a:graphicFrameLocks xmlns:a="http://schemas.openxmlformats.org/drawingml/2006/main" noChangeAspect="1"/>
+            </wp:cNvGraphicFramePr>
+            <a:graphic xmlns:a="http://schemas.openxmlformats.org/drawingml/2006/main">
+              <a:graphicData uri="http://schemas.openxmlformats.org/drawingml/2006/picture">
+                <pic:pic xmlns:pic="http://schemas.openxmlformats.org/drawingml/2006/picture">
+                  <pic:nvPicPr>
+                    <pic:cNvPr id="1" name="index.png"/>
+                    <pic:cNvPicPr/>
+                  </pic:nvPicPr>
+                  <pic:blipFill>
+                    <a:blip r:embed="rId11">
+                      <a:extLst>
+                        <a:ext uri="{28A0092B-C50C-407E-A947-70E740481C1C}">
+                          <a14:useLocalDpi xmlns:a14="http://schemas.microsoft.com/office/drawing/2010/main" val="0"/>
+                        </a:ext>
+                      </a:extLst>
+                    </a:blip>
+                    <a:stretch>
+                      <a:fillRect/>
+                    </a:stretch>
+                  </pic:blipFill>
+                  <pic:spPr>
+                    <a:xfrm>
+                      <a:off x="0" y="0"/>
+                      <a:ext cx="2686050" cy="5457825"/>
+                    </a:xfrm>
+                    <a:prstGeom prst="rect">
+                      <a:avLst/>
+                    </a:prstGeom>
+                  </pic:spPr>
+                </pic:pic>
+              </a:graphicData>
+            </a:graphic>
+            <wp14:sizeRelH relativeFrom="page">
+              <wp14:pctWidth>0</wp14:pctWidth>
+            </wp14:sizeRelH>
+            <wp14:sizeRelV relativeFrom="page">
+              <wp14:pctHeight>0</wp14:pctHeight>
+            </wp14:sizeRelV>
+          </wp:anchor>
+        </w:drawing>
+      </w:r>
+    </w:p>
+    <w:p>
+      <w:pPr>
+        <w:pStyle w:val="Titre2"/>
+      </w:pPr>
+      <w:r>
+        <w:t xml:space="preserve">Page </w:t>
+      </w:r>
+      <w:r>
+        <w:t>Fil d’actualité</w:t>
+      </w:r>
+    </w:p>
+    <w:p/>
+    <w:p>
+      <w:pPr>
+        <w:jc w:val="both"/>
+      </w:pPr>
+      <w:r>
+        <w:t>Après avoir cliqué sur l’onglet « </w:t>
+      </w:r>
+      <w:r>
+        <w:t>Fil d’actualité</w:t>
+      </w:r>
+      <w:bookmarkStart w:id="6" w:name="_GoBack"/>
+      <w:bookmarkEnd w:id="6"/>
+      <w:r>
+        <w:t xml:space="preserve"> » du menu principal, ou du bouton « voir le profil » de la page profil utilisateur, le coureur a accès aux informations concernant son équipe, présentées sur l’image ci-contre. </w:t>
+      </w:r>
+    </w:p>
+    <w:p>
+      <w:pPr>
+        <w:jc w:val="both"/>
+      </w:pPr>
+      <w:r>
+        <w:t>Sur cette page l’utilisateur retrouve des informations concernant son équipe : la bannière de l’équipe, son nom, le nombre de membres, le nom de territoire contrôlé, le nombre de participation à des courses et la date de création de l’équipe.</w:t>
+      </w:r>
+    </w:p>
+    <w:p>
+      <w:pPr>
+        <w:jc w:val="both"/>
+      </w:pPr>
+      <w:r>
+        <w:t>En dessous est présent la liste des différentes photos des membres composant l’équipe. En cliquant sur une de ces dernières l’utilisateur accède au profil de la personne.</w:t>
+      </w:r>
+    </w:p>
+    <w:p>
+      <w:pPr>
+        <w:jc w:val="both"/>
+      </w:pPr>
+      <w:r>
+        <w:t>Le bouton situé en haut à gauche de la fenêtre permet d’accéder au menu.</w:t>
+      </w:r>
+    </w:p>
+    <w:p>
+      <w:pPr>
+        <w:pStyle w:val="Paragraphedeliste"/>
+        <w:jc w:val="both"/>
+        <w:rPr>
+          <w:u w:val="single"/>
+        </w:rPr>
+      </w:pPr>
+      <w:r>
+        <w:rPr>
+          <w:u w:val="single"/>
+        </w:rPr>
+        <w:t>Pages accessibles :</w:t>
+      </w:r>
+    </w:p>
+    <w:p>
+      <w:pPr>
+        <w:pStyle w:val="Paragraphedeliste"/>
+        <w:numPr>
+          <w:ilvl w:val="0"/>
+          <w:numId w:val="1"/>
+        </w:numPr>
+        <w:jc w:val="both"/>
+      </w:pPr>
+      <w:hyperlink w:anchor="_Affichage_du_menu" w:history="1">
+        <w:r>
+          <w:rPr>
+            <w:rStyle w:val="Lienhypertexte"/>
+          </w:rPr>
+          <w:t>Lien vers le menu.</w:t>
+        </w:r>
+      </w:hyperlink>
+    </w:p>
+    <w:p>
+      <w:pPr>
+        <w:pStyle w:val="Paragraphedeliste"/>
+        <w:numPr>
+          <w:ilvl w:val="0"/>
+          <w:numId w:val="1"/>
+        </w:numPr>
+        <w:jc w:val="both"/>
+      </w:pPr>
+      <w:hyperlink w:anchor="_Page_Profil_utilisateur" w:history="1">
+        <w:r>
+          <w:rPr>
+            <w:rStyle w:val="Lienhypertexte"/>
+          </w:rPr>
+          <w:t>Lien vers la page profil d’un coureur.</w:t>
+        </w:r>
+      </w:hyperlink>
+    </w:p>
+    <w:p>
+      <w:pPr>
+        <w:jc w:val="both"/>
+      </w:pPr>
     </w:p>
     <w:p>
       <w:pPr>

</xml_diff>

<commit_message>
[MAJ] balsmiq, png, document
</commit_message>
<xml_diff>
--- a/Rapports/DESCRIPTION DES INTERFACES.docx
+++ b/Rapports/DESCRIPTION DES INTERFACES.docx
@@ -186,7 +186,7 @@
         <w:spacing w:after="0"/>
         <w:jc w:val="both"/>
       </w:pPr>
-      <w:hyperlink w:anchor="_Page_Activité" w:history="1">
+      <w:hyperlink w:anchor="_Page_Choix_activité" w:history="1">
         <w:r>
           <w:rPr>
             <w:rStyle w:val="Lienhypertexte"/>
@@ -197,7 +197,31 @@
           <w:rPr>
             <w:rStyle w:val="Lienhypertexte"/>
           </w:rPr>
-          <w:t>« démarrer une application »</w:t>
+          <w:t>« </w:t>
+        </w:r>
+        <w:r>
+          <w:rPr>
+            <w:rStyle w:val="Lienhypertexte"/>
+          </w:rPr>
+          <w:t>choix d’</w:t>
+        </w:r>
+        <w:r>
+          <w:rPr>
+            <w:rStyle w:val="Lienhypertexte"/>
+          </w:rPr>
+          <w:t xml:space="preserve">une </w:t>
+        </w:r>
+        <w:r>
+          <w:rPr>
+            <w:rStyle w:val="Lienhypertexte"/>
+          </w:rPr>
+          <w:t>activité</w:t>
+        </w:r>
+        <w:r>
+          <w:rPr>
+            <w:rStyle w:val="Lienhypertexte"/>
+          </w:rPr>
+          <w:t> »</w:t>
         </w:r>
         <w:r>
           <w:rPr>
@@ -220,7 +244,7 @@
         </w:rPr>
         <w:lastRenderedPageBreak/>
         <w:drawing>
-          <wp:anchor distT="0" distB="0" distL="114300" distR="114300" simplePos="0" relativeHeight="251660288" behindDoc="0" locked="0" layoutInCell="1" allowOverlap="1" wp14:anchorId="7709E66B" wp14:editId="51D98910">
+          <wp:anchor distT="0" distB="0" distL="114300" distR="114300" simplePos="0" relativeHeight="251660288" behindDoc="0" locked="0" layoutInCell="1" allowOverlap="1" wp14:anchorId="5B19DEE8" wp14:editId="0A8963F8">
             <wp:simplePos x="0" y="0"/>
             <wp:positionH relativeFrom="column">
               <wp:posOffset>-4445</wp:posOffset>
@@ -412,9 +436,14 @@
         <w:spacing w:after="0"/>
         <w:jc w:val="both"/>
       </w:pPr>
-      <w:r>
-        <w:t>Lien vers le fil d’actualité.</w:t>
-      </w:r>
+      <w:hyperlink w:anchor="_Page_Fil_d’actualité" w:history="1">
+        <w:r>
+          <w:rPr>
+            <w:rStyle w:val="Lienhypertexte"/>
+          </w:rPr>
+          <w:t>Lien vers le fil d’actualité.</w:t>
+        </w:r>
+      </w:hyperlink>
     </w:p>
     <w:p>
       <w:pPr>
@@ -426,9 +455,14 @@
         <w:spacing w:after="0"/>
         <w:jc w:val="both"/>
       </w:pPr>
-      <w:r>
-        <w:t>Lien vers l’historique de l’utilisateur.</w:t>
-      </w:r>
+      <w:hyperlink w:anchor="_Page_Historique" w:history="1">
+        <w:r>
+          <w:rPr>
+            <w:rStyle w:val="Lienhypertexte"/>
+          </w:rPr>
+          <w:t>Lien vers l’historique de l’utilisateur.</w:t>
+        </w:r>
+      </w:hyperlink>
     </w:p>
     <w:p>
       <w:pPr>
@@ -467,25 +501,16 @@
         </w:numPr>
         <w:spacing w:after="0"/>
         <w:jc w:val="both"/>
+        <w:rPr>
+          <w:rStyle w:val="Lienhypertexte"/>
+        </w:rPr>
       </w:pPr>
       <w:hyperlink w:anchor="_Page_Profil_équipe" w:history="1">
         <w:r>
           <w:rPr>
             <w:rStyle w:val="Lienhypertexte"/>
           </w:rPr>
-          <w:t>Lien vers la page pro</w:t>
-        </w:r>
-        <w:r>
-          <w:rPr>
-            <w:rStyle w:val="Lienhypertexte"/>
-          </w:rPr>
-          <w:t>f</w:t>
-        </w:r>
-        <w:r>
-          <w:rPr>
-            <w:rStyle w:val="Lienhypertexte"/>
-          </w:rPr>
-          <w:t>il de</w:t>
+          <w:t>Lien vers la page profil de</w:t>
         </w:r>
         <w:r>
           <w:rPr>
@@ -496,7 +521,15 @@
       </w:hyperlink>
     </w:p>
     <w:p>
-      <w:r>
+      <w:pPr>
+        <w:rPr>
+          <w:rStyle w:val="Lienhypertexte"/>
+        </w:rPr>
+      </w:pPr>
+      <w:r>
+        <w:rPr>
+          <w:rStyle w:val="Lienhypertexte"/>
+        </w:rPr>
         <w:br w:type="page"/>
       </w:r>
     </w:p>
@@ -508,7 +541,7 @@
         </w:rPr>
         <w:lastRenderedPageBreak/>
         <w:drawing>
-          <wp:anchor distT="0" distB="0" distL="114300" distR="114300" simplePos="0" relativeHeight="251662336" behindDoc="0" locked="0" layoutInCell="1" allowOverlap="1" wp14:anchorId="0D4EF29F" wp14:editId="28BE80C0">
+          <wp:anchor distT="0" distB="0" distL="114300" distR="114300" simplePos="0" relativeHeight="251676672" behindDoc="0" locked="0" layoutInCell="1" allowOverlap="1" wp14:anchorId="0CB65456" wp14:editId="49CE1C71">
             <wp:simplePos x="0" y="0"/>
             <wp:positionH relativeFrom="column">
               <wp:posOffset>-4445</wp:posOffset>
@@ -519,7 +552,7 @@
             <wp:extent cx="2686050" cy="5457825"/>
             <wp:effectExtent l="0" t="0" r="0" b="9525"/>
             <wp:wrapSquare wrapText="bothSides"/>
-            <wp:docPr id="4" name="Image 4"/>
+            <wp:docPr id="7" name="Image 7"/>
             <wp:cNvGraphicFramePr>
               <a:graphicFrameLocks xmlns:a="http://schemas.openxmlformats.org/drawingml/2006/main" noChangeAspect="1"/>
             </wp:cNvGraphicFramePr>
@@ -568,13 +601,13 @@
       <w:pPr>
         <w:pStyle w:val="Titre2"/>
       </w:pPr>
-      <w:bookmarkStart w:id="2" w:name="_Page_Activité"/>
+      <w:bookmarkStart w:id="2" w:name="_Page_Choix_activité"/>
       <w:bookmarkEnd w:id="2"/>
       <w:r>
         <w:t xml:space="preserve">Page </w:t>
       </w:r>
       <w:r>
-        <w:t>Activité</w:t>
+        <w:t>Choix activité</w:t>
       </w:r>
     </w:p>
     <w:p/>
@@ -583,59 +616,41 @@
         <w:jc w:val="both"/>
       </w:pPr>
       <w:r>
-        <w:t xml:space="preserve">Après avoir </w:t>
-      </w:r>
-      <w:r>
-        <w:t>cliqué sur le bouton pour démarrer l’application l’utilisateur a accès aux informations</w:t>
-      </w:r>
-      <w:r>
-        <w:t xml:space="preserve"> de l’activité</w:t>
-      </w:r>
-      <w:r>
-        <w:t xml:space="preserve"> présentes sur l’image ci-contre. </w:t>
-      </w:r>
-    </w:p>
-    <w:p>
-      <w:pPr>
-        <w:jc w:val="both"/>
-      </w:pPr>
-      <w:r>
-        <w:t>On retrouve</w:t>
-      </w:r>
-      <w:r>
-        <w:t xml:space="preserve"> tout d’abord la carte de l’activité où le coureur peut visualiser sa course depuis le début. Ensuite</w:t>
-      </w:r>
-      <w:r>
-        <w:t xml:space="preserve"> dans le cadre en vert la duré</w:t>
-      </w:r>
-      <w:r>
-        <w:t>e actuelle de course du coureur ainsi que</w:t>
-      </w:r>
-      <w:r>
-        <w:t xml:space="preserve"> sa distance parcourue en kilomètre</w:t>
-      </w:r>
-      <w:r>
-        <w:t>. Le cadre gris en dessous présente sa vitesse moyenne et sa vitesse maximale ainsi que le nombre de calories brûlées depuis le début de la course. Enfin en dessous de cette barre, l’utilisateur peut mettre en pause sa course ou arrêter son effort grâce aux boutons « Pause » et « Stop ».</w:t>
-      </w:r>
-    </w:p>
-    <w:p>
-      <w:pPr>
-        <w:jc w:val="both"/>
-      </w:pPr>
-      <w:r>
-        <w:t>Le bouton situé</w:t>
-      </w:r>
-      <w:r>
-        <w:t xml:space="preserve"> en haut à </w:t>
-      </w:r>
-      <w:r>
-        <w:t>gauche</w:t>
-      </w:r>
-      <w:r>
-        <w:t xml:space="preserve"> de la fenêtre </w:t>
-      </w:r>
-      <w:r>
-        <w:t>permet d’accéder au menu.</w:t>
+        <w:t xml:space="preserve">Après avoir cliqué sur le bouton pour démarrer </w:t>
+      </w:r>
+      <w:r>
+        <w:t>l’activité</w:t>
+      </w:r>
+      <w:r>
+        <w:t xml:space="preserve"> l’utilisateur a accès aux informations de l’activité présentes sur l’image ci-contre. </w:t>
+      </w:r>
+    </w:p>
+    <w:p>
+      <w:pPr>
+        <w:jc w:val="both"/>
+      </w:pPr>
+      <w:r>
+        <w:t xml:space="preserve">On retrouve </w:t>
+      </w:r>
+      <w:r>
+        <w:t xml:space="preserve">un pop-up qui permet </w:t>
+      </w:r>
+      <w:r>
+        <w:t>au coureur de choisir son activité, soit la course à pieds, soit la marche à pieds.</w:t>
+      </w:r>
+      <w:r>
+        <w:t xml:space="preserve"> </w:t>
+      </w:r>
+      <w:r>
+        <w:t>Après avoir cliqué sur le bouton « Débuter l’activité » l’utilisateur est redirigée vers la page pour commencer l’activité.</w:t>
+      </w:r>
+    </w:p>
+    <w:p>
+      <w:pPr>
+        <w:jc w:val="both"/>
+      </w:pPr>
+      <w:r>
+        <w:t>Le bouton situé en haut à gauche de la fenêtre permet d’accéder au menu.</w:t>
       </w:r>
     </w:p>
     <w:p>
@@ -682,7 +697,7 @@
         <w:spacing w:after="0"/>
         <w:jc w:val="both"/>
       </w:pPr>
-      <w:hyperlink w:anchor="_Page_Fin_d’activité" w:history="1">
+      <w:hyperlink w:anchor="_Page_Activité" w:history="1">
         <w:r>
           <w:rPr>
             <w:rStyle w:val="Lienhypertexte"/>
@@ -693,13 +708,7 @@
           <w:rPr>
             <w:rStyle w:val="Lienhypertexte"/>
           </w:rPr>
-          <w:t>le bouton « Stop »</w:t>
-        </w:r>
-        <w:r>
-          <w:rPr>
-            <w:rStyle w:val="Lienhypertexte"/>
-          </w:rPr>
-          <w:t>.</w:t>
+          <w:t>la page activité.</w:t>
         </w:r>
       </w:hyperlink>
     </w:p>
@@ -716,7 +725,7 @@
         </w:rPr>
         <w:lastRenderedPageBreak/>
         <w:drawing>
-          <wp:anchor distT="0" distB="0" distL="114300" distR="114300" simplePos="0" relativeHeight="251664384" behindDoc="0" locked="0" layoutInCell="1" allowOverlap="1" wp14:anchorId="2F5E0810" wp14:editId="45681E23">
+          <wp:anchor distT="0" distB="0" distL="114300" distR="114300" simplePos="0" relativeHeight="251662336" behindDoc="0" locked="0" layoutInCell="1" allowOverlap="1" wp14:anchorId="0325F38C" wp14:editId="61FCE2D3">
             <wp:simplePos x="0" y="0"/>
             <wp:positionH relativeFrom="column">
               <wp:posOffset>-4445</wp:posOffset>
@@ -727,7 +736,7 @@
             <wp:extent cx="2686050" cy="5457825"/>
             <wp:effectExtent l="0" t="0" r="0" b="9525"/>
             <wp:wrapSquare wrapText="bothSides"/>
-            <wp:docPr id="5" name="Image 5"/>
+            <wp:docPr id="4" name="Image 4"/>
             <wp:cNvGraphicFramePr>
               <a:graphicFrameLocks xmlns:a="http://schemas.openxmlformats.org/drawingml/2006/main" noChangeAspect="1"/>
             </wp:cNvGraphicFramePr>
@@ -776,13 +785,10 @@
       <w:pPr>
         <w:pStyle w:val="Titre2"/>
       </w:pPr>
-      <w:bookmarkStart w:id="3" w:name="_Page_Fin_d’activité"/>
+      <w:bookmarkStart w:id="3" w:name="_Page_Activité"/>
       <w:bookmarkEnd w:id="3"/>
       <w:r>
-        <w:t xml:space="preserve">Page </w:t>
-      </w:r>
-      <w:r>
-        <w:t>Fin d’activité</w:t>
+        <w:t>Page Activité</w:t>
       </w:r>
     </w:p>
     <w:p/>
@@ -794,13 +800,16 @@
         <w:t xml:space="preserve">Après avoir </w:t>
       </w:r>
       <w:r>
-        <w:t xml:space="preserve">cliqué sur le bouton « Stop » de la page activité, </w:t>
-      </w:r>
-      <w:r>
-        <w:t>l’utilisateur a accès aux informations</w:t>
-      </w:r>
-      <w:r>
-        <w:t xml:space="preserve"> de la course</w:t>
+        <w:t xml:space="preserve">cliqué sur le bouton pour démarrer </w:t>
+      </w:r>
+      <w:r>
+        <w:t>l’activité</w:t>
+      </w:r>
+      <w:r>
+        <w:t xml:space="preserve"> l’utilisateur a accès aux informations</w:t>
+      </w:r>
+      <w:r>
+        <w:t xml:space="preserve"> de l’activité</w:t>
       </w:r>
       <w:r>
         <w:t xml:space="preserve"> présentes sur l’image ci-contre. </w:t>
@@ -811,59 +820,47 @@
         <w:jc w:val="both"/>
       </w:pPr>
       <w:r>
-        <w:t xml:space="preserve">On retrouve tout d’abord la carte de l’activité où le coureur peut visualiser </w:t>
-      </w:r>
-      <w:r>
-        <w:t xml:space="preserve">la totalité de </w:t>
-      </w:r>
-      <w:r>
-        <w:t xml:space="preserve">sa course. Ensuite dans le cadre en </w:t>
-      </w:r>
-      <w:r>
-        <w:t>gris</w:t>
-      </w:r>
-      <w:r>
-        <w:t xml:space="preserve"> la durée </w:t>
-      </w:r>
-      <w:r>
-        <w:t xml:space="preserve">totale de l’activité </w:t>
-      </w:r>
-      <w:r>
-        <w:t>ainsi que sa distance parcourue en kilomètre</w:t>
-      </w:r>
-      <w:r>
-        <w:t xml:space="preserve"> et le nombre de calories brûlées. E</w:t>
-      </w:r>
-      <w:r>
-        <w:t xml:space="preserve">n dessous de cette barre, </w:t>
-      </w:r>
-      <w:r>
-        <w:t xml:space="preserve">le coureur </w:t>
-      </w:r>
-      <w:r>
-        <w:t xml:space="preserve">peut </w:t>
-      </w:r>
-      <w:r>
-        <w:t>visualiser divers informations concernant sa course comme par exemple le jour de l’effort, sa vitesse moyenne et maximale ou encore le type de la crouse.</w:t>
-      </w:r>
-      <w:r>
-        <w:t xml:space="preserve"> Enfin l’utilisateur doit choisir de valider cette séance en tant qu’</w:t>
-      </w:r>
-      <w:r>
-        <w:t>entraînement ou de défi. Ensuite l’utilisateur est redirigé vers la page d’accueil de l’application.</w:t>
-      </w:r>
-    </w:p>
-    <w:p>
-      <w:pPr>
-        <w:jc w:val="both"/>
-      </w:pPr>
-      <w:r>
-        <w:t>Le bouton situé en haut à gauche de la fenêtre permet d’accéder au menu.</w:t>
-      </w:r>
-    </w:p>
-    <w:p>
-      <w:pPr>
-        <w:pStyle w:val="Paragraphedeliste"/>
+        <w:t>On retrouve</w:t>
+      </w:r>
+      <w:r>
+        <w:t xml:space="preserve"> tout d’abord la carte de l’activité où le coureur peut visualiser sa course depuis le début. Ensuite</w:t>
+      </w:r>
+      <w:r>
+        <w:t xml:space="preserve"> dans le cadre en vert la duré</w:t>
+      </w:r>
+      <w:r>
+        <w:t>e actuelle de course du coureur ainsi que</w:t>
+      </w:r>
+      <w:r>
+        <w:t xml:space="preserve"> sa distance parcourue en kilomètre</w:t>
+      </w:r>
+      <w:r>
+        <w:t>. Le cadre gris en dessous présente sa vitesse moyenne et sa vitesse maximale ainsi que le nombre de calories brûlées depuis le début de la course. Enfin en dessous de cette barre, l’utilisateur peut mettre en pause sa course ou arrêter son effort grâce aux boutons « Pause » et « Stop ».</w:t>
+      </w:r>
+    </w:p>
+    <w:p>
+      <w:pPr>
+        <w:jc w:val="both"/>
+      </w:pPr>
+      <w:r>
+        <w:t>Le bouton situé</w:t>
+      </w:r>
+      <w:r>
+        <w:t xml:space="preserve"> en haut à </w:t>
+      </w:r>
+      <w:r>
+        <w:t>gauche</w:t>
+      </w:r>
+      <w:r>
+        <w:t xml:space="preserve"> de la fenêtre </w:t>
+      </w:r>
+      <w:r>
+        <w:t>permet d’accéder au menu.</w:t>
+      </w:r>
+    </w:p>
+    <w:p>
+      <w:pPr>
+        <w:spacing w:after="0"/>
         <w:jc w:val="both"/>
         <w:rPr>
           <w:u w:val="single"/>
@@ -883,6 +880,7 @@
           <w:ilvl w:val="0"/>
           <w:numId w:val="1"/>
         </w:numPr>
+        <w:spacing w:after="0"/>
         <w:jc w:val="both"/>
       </w:pPr>
       <w:hyperlink w:anchor="_Affichage_du_menu" w:history="1">
@@ -893,6 +891,39 @@
           <w:t>Lien vers le menu.</w:t>
         </w:r>
       </w:hyperlink>
+    </w:p>
+    <w:p>
+      <w:pPr>
+        <w:pStyle w:val="Paragraphedeliste"/>
+        <w:numPr>
+          <w:ilvl w:val="0"/>
+          <w:numId w:val="1"/>
+        </w:numPr>
+        <w:spacing w:after="0"/>
+        <w:jc w:val="both"/>
+      </w:pPr>
+      <w:hyperlink w:anchor="_Page_Fin_d’activité" w:history="1">
+        <w:r>
+          <w:rPr>
+            <w:rStyle w:val="Lienhypertexte"/>
+          </w:rPr>
+          <w:t xml:space="preserve">Lien vers </w:t>
+        </w:r>
+        <w:r>
+          <w:rPr>
+            <w:rStyle w:val="Lienhypertexte"/>
+          </w:rPr>
+          <w:t>le bouton « Stop »</w:t>
+        </w:r>
+        <w:r>
+          <w:rPr>
+            <w:rStyle w:val="Lienhypertexte"/>
+          </w:rPr>
+          <w:t>.</w:t>
+        </w:r>
+      </w:hyperlink>
+    </w:p>
+    <w:p>
       <w:r>
         <w:br w:type="page"/>
       </w:r>
@@ -905,7 +936,7 @@
         </w:rPr>
         <w:lastRenderedPageBreak/>
         <w:drawing>
-          <wp:anchor distT="0" distB="0" distL="114300" distR="114300" simplePos="0" relativeHeight="251666432" behindDoc="0" locked="0" layoutInCell="1" allowOverlap="1" wp14:anchorId="4658F3C4" wp14:editId="5D8C71E1">
+          <wp:anchor distT="0" distB="0" distL="114300" distR="114300" simplePos="0" relativeHeight="251664384" behindDoc="0" locked="0" layoutInCell="1" allowOverlap="1" wp14:anchorId="3D96B5DC" wp14:editId="59CB9768">
             <wp:simplePos x="0" y="0"/>
             <wp:positionH relativeFrom="column">
               <wp:posOffset>-4445</wp:posOffset>
@@ -916,7 +947,7 @@
             <wp:extent cx="2686050" cy="5457825"/>
             <wp:effectExtent l="0" t="0" r="0" b="9525"/>
             <wp:wrapSquare wrapText="bothSides"/>
-            <wp:docPr id="8" name="Image 8"/>
+            <wp:docPr id="5" name="Image 5"/>
             <wp:cNvGraphicFramePr>
               <a:graphicFrameLocks xmlns:a="http://schemas.openxmlformats.org/drawingml/2006/main" noChangeAspect="1"/>
             </wp:cNvGraphicFramePr>
@@ -965,13 +996,10 @@
       <w:pPr>
         <w:pStyle w:val="Titre2"/>
       </w:pPr>
-      <w:bookmarkStart w:id="4" w:name="_Page_Profil_utilisateur"/>
+      <w:bookmarkStart w:id="4" w:name="_Page_Fin_d’activité"/>
       <w:bookmarkEnd w:id="4"/>
       <w:r>
-        <w:t xml:space="preserve">Page </w:t>
-      </w:r>
-      <w:r>
-        <w:t>Profil utilisateur</w:t>
+        <w:t>Page Fin d’activité</w:t>
       </w:r>
     </w:p>
     <w:p/>
@@ -983,66 +1011,83 @@
         <w:t xml:space="preserve">Après avoir </w:t>
       </w:r>
       <w:r>
-        <w:t xml:space="preserve">cliqué sur l’onglet </w:t>
-      </w:r>
-      <w:r>
-        <w:t>« </w:t>
-      </w:r>
-      <w:r>
-        <w:t>Profil</w:t>
-      </w:r>
-      <w:r>
-        <w:t xml:space="preserve"> » </w:t>
-      </w:r>
-      <w:r>
-        <w:t>du menu principal,</w:t>
-      </w:r>
-      <w:r>
-        <w:t xml:space="preserve"> l’utilisateur a accès aux informations </w:t>
-      </w:r>
-      <w:r>
-        <w:t xml:space="preserve">le concernant </w:t>
-      </w:r>
-      <w:r>
-        <w:t xml:space="preserve">présentes sur l’image ci-contre. </w:t>
-      </w:r>
-    </w:p>
-    <w:p>
-      <w:pPr>
-        <w:jc w:val="both"/>
-      </w:pPr>
-      <w:r>
-        <w:t>Sur cette page l’utilisateur retrouve ses informations personnelles suivantes : photo, prénom, nom, âge, taille, poids, pays, ville, équipe, adresse mail, homme/femme.</w:t>
-      </w:r>
-    </w:p>
-    <w:p>
-      <w:pPr>
-        <w:jc w:val="both"/>
-      </w:pPr>
-      <w:r>
-        <w:t>Il a par ailleurs la possibilité de modifier ces dernières en cliquant le lien « éditer » présent en haut à droite de la photo utilisateur.</w:t>
-      </w:r>
-    </w:p>
-    <w:p>
-      <w:pPr>
-        <w:jc w:val="both"/>
-      </w:pPr>
-      <w:r>
-        <w:t>Le bouton « voir le profil » va permettre au coureur d’accéder au profil de son équipe.</w:t>
-      </w:r>
-    </w:p>
-    <w:p>
-      <w:pPr>
-        <w:jc w:val="both"/>
-      </w:pPr>
-      <w:r>
-        <w:t>Le bouton situé en haut à gauche</w:t>
-      </w:r>
-      <w:r>
-        <w:t xml:space="preserve"> de la fenêtre </w:t>
-      </w:r>
-      <w:r>
-        <w:t>permet d’accéder au menu.</w:t>
+        <w:t xml:space="preserve">cliqué sur le bouton « Stop » de la page activité, </w:t>
+      </w:r>
+      <w:r>
+        <w:t>l’utilisateur a accès aux informations</w:t>
+      </w:r>
+      <w:r>
+        <w:t xml:space="preserve"> de la course</w:t>
+      </w:r>
+      <w:r>
+        <w:t xml:space="preserve"> présentes sur l’image ci-contre. </w:t>
+      </w:r>
+    </w:p>
+    <w:p>
+      <w:pPr>
+        <w:jc w:val="both"/>
+      </w:pPr>
+      <w:r>
+        <w:t xml:space="preserve">On retrouve tout d’abord la carte de l’activité où le coureur peut visualiser </w:t>
+      </w:r>
+      <w:r>
+        <w:t xml:space="preserve">la totalité de </w:t>
+      </w:r>
+      <w:r>
+        <w:t xml:space="preserve">sa course. Ensuite dans le cadre en </w:t>
+      </w:r>
+      <w:r>
+        <w:t>gris</w:t>
+      </w:r>
+      <w:r>
+        <w:t xml:space="preserve"> la durée </w:t>
+      </w:r>
+      <w:r>
+        <w:t xml:space="preserve">totale de l’activité </w:t>
+      </w:r>
+      <w:r>
+        <w:t>ainsi que sa distance parcourue en kilomètre</w:t>
+      </w:r>
+      <w:r>
+        <w:t xml:space="preserve"> et le nombre de calories brûlées. E</w:t>
+      </w:r>
+      <w:r>
+        <w:t xml:space="preserve">n dessous de cette barre, </w:t>
+      </w:r>
+      <w:r>
+        <w:t xml:space="preserve">le coureur </w:t>
+      </w:r>
+      <w:r>
+        <w:t xml:space="preserve">peut </w:t>
+      </w:r>
+      <w:r>
+        <w:t>visualiser divers informations concernant sa course comme par exemple le jour de l’effort, sa vitesse moyenne et max</w:t>
+      </w:r>
+      <w:r>
+        <w:t>imale ou encore le type de la c</w:t>
+      </w:r>
+      <w:r>
+        <w:t>ou</w:t>
+      </w:r>
+      <w:r>
+        <w:t>r</w:t>
+      </w:r>
+      <w:r>
+        <w:t>se.</w:t>
+      </w:r>
+      <w:r>
+        <w:t xml:space="preserve"> Enfin l’utilisateur doit choisir de valider cette séance en tant qu’</w:t>
+      </w:r>
+      <w:r>
+        <w:t>entraînement ou de défi. Ensuite l’utilisateur est redirigé vers la page d’accueil de l’application.</w:t>
+      </w:r>
+    </w:p>
+    <w:p>
+      <w:pPr>
+        <w:jc w:val="both"/>
+      </w:pPr>
+      <w:r>
+        <w:t>Le bouton situé en haut à gauche de la fenêtre permet d’accéder au menu.</w:t>
       </w:r>
     </w:p>
     <w:p>
@@ -1074,53 +1119,9 @@
           <w:rPr>
             <w:rStyle w:val="Lienhypertexte"/>
           </w:rPr>
-          <w:t>Lien vers l</w:t>
-        </w:r>
-        <w:r>
-          <w:rPr>
-            <w:rStyle w:val="Lienhypertexte"/>
-          </w:rPr>
-          <w:t>e</w:t>
-        </w:r>
-        <w:r>
-          <w:rPr>
-            <w:rStyle w:val="Lienhypertexte"/>
-          </w:rPr>
-          <w:t xml:space="preserve"> menu.</w:t>
+          <w:t>Lien vers le menu.</w:t>
         </w:r>
       </w:hyperlink>
-    </w:p>
-    <w:p>
-      <w:pPr>
-        <w:pStyle w:val="Paragraphedeliste"/>
-        <w:numPr>
-          <w:ilvl w:val="0"/>
-          <w:numId w:val="1"/>
-        </w:numPr>
-        <w:jc w:val="both"/>
-      </w:pPr>
-      <w:hyperlink w:anchor="_Page_Profil_équipe" w:history="1">
-        <w:r>
-          <w:rPr>
-            <w:rStyle w:val="Lienhypertexte"/>
-          </w:rPr>
-          <w:t>Lien vers la page profil équipe.</w:t>
-        </w:r>
-      </w:hyperlink>
-    </w:p>
-    <w:p>
-      <w:pPr>
-        <w:pStyle w:val="Paragraphedeliste"/>
-        <w:jc w:val="both"/>
-      </w:pPr>
-    </w:p>
-    <w:p>
-      <w:pPr>
-        <w:pStyle w:val="Paragraphedeliste"/>
-        <w:jc w:val="both"/>
-      </w:pPr>
-    </w:p>
-    <w:p>
       <w:r>
         <w:br w:type="page"/>
       </w:r>
@@ -1133,7 +1134,7 @@
         </w:rPr>
         <w:lastRenderedPageBreak/>
         <w:drawing>
-          <wp:anchor distT="0" distB="0" distL="114300" distR="114300" simplePos="0" relativeHeight="251668480" behindDoc="0" locked="0" layoutInCell="1" allowOverlap="1" wp14:anchorId="4936A8C1" wp14:editId="50F4D6F1">
+          <wp:anchor distT="0" distB="0" distL="114300" distR="114300" simplePos="0" relativeHeight="251666432" behindDoc="0" locked="0" layoutInCell="1" allowOverlap="1" wp14:anchorId="727C4C7E" wp14:editId="258F6434">
             <wp:simplePos x="0" y="0"/>
             <wp:positionH relativeFrom="column">
               <wp:posOffset>-4445</wp:posOffset>
@@ -1144,7 +1145,7 @@
             <wp:extent cx="2686050" cy="5457825"/>
             <wp:effectExtent l="0" t="0" r="0" b="9525"/>
             <wp:wrapSquare wrapText="bothSides"/>
-            <wp:docPr id="9" name="Image 9"/>
+            <wp:docPr id="8" name="Image 8"/>
             <wp:cNvGraphicFramePr>
               <a:graphicFrameLocks xmlns:a="http://schemas.openxmlformats.org/drawingml/2006/main" noChangeAspect="1"/>
             </wp:cNvGraphicFramePr>
@@ -1193,13 +1194,10 @@
       <w:pPr>
         <w:pStyle w:val="Titre2"/>
       </w:pPr>
-      <w:bookmarkStart w:id="5" w:name="_Page_Profil_équipe"/>
+      <w:bookmarkStart w:id="5" w:name="_Page_Profil_utilisateur"/>
       <w:bookmarkEnd w:id="5"/>
       <w:r>
-        <w:t xml:space="preserve">Page Profil </w:t>
-      </w:r>
-      <w:r>
-        <w:t>équipe</w:t>
+        <w:t>Page Profil utilisateur</w:t>
       </w:r>
     </w:p>
     <w:p/>
@@ -1208,100 +1206,69 @@
         <w:jc w:val="both"/>
       </w:pPr>
       <w:r>
-        <w:t>Après avoir cliqué sur l’onglet « </w:t>
-      </w:r>
-      <w:r>
-        <w:t>Mon équipe</w:t>
-      </w:r>
-      <w:r>
-        <w:t> » du menu principal,</w:t>
-      </w:r>
-      <w:r>
-        <w:t xml:space="preserve"> ou du bouton « voir le profil » de la page profil utilisateur,</w:t>
-      </w:r>
-      <w:r>
-        <w:t xml:space="preserve"> </w:t>
-      </w:r>
-      <w:r>
-        <w:t>le coureur</w:t>
-      </w:r>
-      <w:r>
-        <w:t xml:space="preserve"> a accès aux informations concernant</w:t>
-      </w:r>
-      <w:r>
-        <w:t xml:space="preserve"> son équipe,</w:t>
-      </w:r>
-      <w:r>
-        <w:t xml:space="preserve"> présent</w:t>
-      </w:r>
-      <w:r>
-        <w:t>é</w:t>
-      </w:r>
-      <w:r>
-        <w:t xml:space="preserve">es sur l’image ci-contre. </w:t>
-      </w:r>
-    </w:p>
-    <w:p>
-      <w:pPr>
-        <w:jc w:val="both"/>
-      </w:pPr>
-      <w:r>
-        <w:t xml:space="preserve">Sur cette page l’utilisateur retrouve </w:t>
-      </w:r>
-      <w:r>
-        <w:t>des</w:t>
-      </w:r>
-      <w:r>
-        <w:t xml:space="preserve"> informations </w:t>
-      </w:r>
-      <w:r>
-        <w:t>concernant son équipe</w:t>
-      </w:r>
-      <w:r>
-        <w:t xml:space="preserve"> : </w:t>
-      </w:r>
-      <w:r>
-        <w:t>la bannière de l’équipe</w:t>
-      </w:r>
-      <w:r>
-        <w:t xml:space="preserve">, </w:t>
-      </w:r>
-      <w:r>
-        <w:t>son nom,</w:t>
-      </w:r>
-      <w:r>
-        <w:t xml:space="preserve"> </w:t>
-      </w:r>
-      <w:r>
-        <w:t>le nombre de membres</w:t>
-      </w:r>
-      <w:r>
-        <w:t xml:space="preserve">, </w:t>
-      </w:r>
-      <w:r>
-        <w:t>le nom de territoire contrôlé</w:t>
-      </w:r>
-      <w:r>
-        <w:t xml:space="preserve">, </w:t>
-      </w:r>
-      <w:r>
-        <w:t>le nombre de participation à des courses et la date de création de l’équipe.</w:t>
-      </w:r>
-    </w:p>
-    <w:p>
-      <w:pPr>
-        <w:jc w:val="both"/>
-      </w:pPr>
-      <w:r>
-        <w:t>En dessous est présent la liste des différentes photos des membres composant l’équipe. En cliquant sur une de ces dernières l’utilisateur accède au profil de la personne.</w:t>
-      </w:r>
-    </w:p>
-    <w:p>
-      <w:pPr>
-        <w:jc w:val="both"/>
-      </w:pPr>
-      <w:r>
-        <w:t>Le bouton situé en haut à gauche de la fenêtre permet d’accéder au menu.</w:t>
+        <w:t xml:space="preserve">Après avoir </w:t>
+      </w:r>
+      <w:r>
+        <w:t xml:space="preserve">cliqué sur l’onglet </w:t>
+      </w:r>
+      <w:r>
+        <w:t>« </w:t>
+      </w:r>
+      <w:r>
+        <w:t>Profil</w:t>
+      </w:r>
+      <w:r>
+        <w:t xml:space="preserve"> » </w:t>
+      </w:r>
+      <w:r>
+        <w:t>du menu principal,</w:t>
+      </w:r>
+      <w:r>
+        <w:t xml:space="preserve"> l’utilisateur a accès aux informations </w:t>
+      </w:r>
+      <w:r>
+        <w:t xml:space="preserve">le concernant </w:t>
+      </w:r>
+      <w:r>
+        <w:t xml:space="preserve">présentes sur l’image ci-contre. </w:t>
+      </w:r>
+    </w:p>
+    <w:p>
+      <w:pPr>
+        <w:jc w:val="both"/>
+      </w:pPr>
+      <w:r>
+        <w:t>Sur cette page l’utilisateur retrouve ses informations personnelles suivantes : photo, prénom, nom, âge, taille, poids, pays, ville, équipe, adresse mail, homme/femme.</w:t>
+      </w:r>
+    </w:p>
+    <w:p>
+      <w:pPr>
+        <w:jc w:val="both"/>
+      </w:pPr>
+      <w:r>
+        <w:t>Il a par ailleurs la possibilité de modifier ces dernières en cliquant le lien « éditer » présent en haut à droite de la photo utilisateur.</w:t>
+      </w:r>
+    </w:p>
+    <w:p>
+      <w:pPr>
+        <w:jc w:val="both"/>
+      </w:pPr>
+      <w:r>
+        <w:t>Le bouton « voir le profil » va permettre au coureur d’accéder au profil de son équipe.</w:t>
+      </w:r>
+    </w:p>
+    <w:p>
+      <w:pPr>
+        <w:jc w:val="both"/>
+      </w:pPr>
+      <w:r>
+        <w:t>Le bouton situé en haut à gauche</w:t>
+      </w:r>
+      <w:r>
+        <w:t xml:space="preserve"> de la fenêtre </w:t>
+      </w:r>
+      <w:r>
+        <w:t>permet d’accéder au menu.</w:t>
       </w:r>
     </w:p>
     <w:p>
@@ -1346,20 +1313,26 @@
         </w:numPr>
         <w:jc w:val="both"/>
       </w:pPr>
-      <w:hyperlink w:anchor="_Page_Profil_utilisateur" w:history="1">
-        <w:r>
-          <w:rPr>
-            <w:rStyle w:val="Lienhypertexte"/>
-          </w:rPr>
-          <w:t xml:space="preserve">Lien vers la page profil </w:t>
-        </w:r>
-        <w:r>
-          <w:rPr>
-            <w:rStyle w:val="Lienhypertexte"/>
-          </w:rPr>
-          <w:t>d’un coureur.</w:t>
+      <w:hyperlink w:anchor="_Page_Profil_équipe" w:history="1">
+        <w:r>
+          <w:rPr>
+            <w:rStyle w:val="Lienhypertexte"/>
+          </w:rPr>
+          <w:t>Lien vers la page profil équipe.</w:t>
         </w:r>
       </w:hyperlink>
+    </w:p>
+    <w:p>
+      <w:pPr>
+        <w:pStyle w:val="Paragraphedeliste"/>
+        <w:jc w:val="both"/>
+      </w:pPr>
+    </w:p>
+    <w:p>
+      <w:pPr>
+        <w:pStyle w:val="Paragraphedeliste"/>
+        <w:jc w:val="both"/>
+      </w:pPr>
     </w:p>
     <w:p>
       <w:r>
@@ -1374,7 +1347,7 @@
         </w:rPr>
         <w:lastRenderedPageBreak/>
         <w:drawing>
-          <wp:anchor distT="0" distB="0" distL="114300" distR="114300" simplePos="0" relativeHeight="251670528" behindDoc="0" locked="0" layoutInCell="1" allowOverlap="1" wp14:anchorId="251F7B9D" wp14:editId="43D6011D">
+          <wp:anchor distT="0" distB="0" distL="114300" distR="114300" simplePos="0" relativeHeight="251668480" behindDoc="0" locked="0" layoutInCell="1" allowOverlap="1" wp14:anchorId="0903DE0F" wp14:editId="746A9DA4">
             <wp:simplePos x="0" y="0"/>
             <wp:positionH relativeFrom="column">
               <wp:posOffset>-4445</wp:posOffset>
@@ -1385,7 +1358,7 @@
             <wp:extent cx="2686050" cy="5457825"/>
             <wp:effectExtent l="0" t="0" r="0" b="9525"/>
             <wp:wrapSquare wrapText="bothSides"/>
-            <wp:docPr id="10" name="Image 10"/>
+            <wp:docPr id="9" name="Image 9"/>
             <wp:cNvGraphicFramePr>
               <a:graphicFrameLocks xmlns:a="http://schemas.openxmlformats.org/drawingml/2006/main" noChangeAspect="1"/>
             </wp:cNvGraphicFramePr>
@@ -1434,11 +1407,10 @@
       <w:pPr>
         <w:pStyle w:val="Titre2"/>
       </w:pPr>
-      <w:r>
-        <w:t xml:space="preserve">Page </w:t>
-      </w:r>
-      <w:r>
-        <w:t>Fil d’actualité</w:t>
+      <w:bookmarkStart w:id="6" w:name="_Page_Profil_équipe"/>
+      <w:bookmarkEnd w:id="6"/>
+      <w:r>
+        <w:t>Page Profil équipe</w:t>
       </w:r>
     </w:p>
     <w:p/>
@@ -1450,20 +1422,81 @@
         <w:t>Après avoir cliqué sur l’onglet « </w:t>
       </w:r>
       <w:r>
-        <w:t>Fil d’actualité</w:t>
-      </w:r>
-      <w:bookmarkStart w:id="6" w:name="_GoBack"/>
-      <w:bookmarkEnd w:id="6"/>
-      <w:r>
-        <w:t xml:space="preserve"> » du menu principal, ou du bouton « voir le profil » de la page profil utilisateur, le coureur a accès aux informations concernant son équipe, présentées sur l’image ci-contre. </w:t>
-      </w:r>
-    </w:p>
-    <w:p>
-      <w:pPr>
-        <w:jc w:val="both"/>
-      </w:pPr>
-      <w:r>
-        <w:t>Sur cette page l’utilisateur retrouve des informations concernant son équipe : la bannière de l’équipe, son nom, le nombre de membres, le nom de territoire contrôlé, le nombre de participation à des courses et la date de création de l’équipe.</w:t>
+        <w:t>Mon équipe</w:t>
+      </w:r>
+      <w:r>
+        <w:t> » du menu principal,</w:t>
+      </w:r>
+      <w:r>
+        <w:t xml:space="preserve"> ou du bouton « voir le profil » de la page profil utilisateur,</w:t>
+      </w:r>
+      <w:r>
+        <w:t xml:space="preserve"> </w:t>
+      </w:r>
+      <w:r>
+        <w:t>le coureur</w:t>
+      </w:r>
+      <w:r>
+        <w:t xml:space="preserve"> a accès aux informations concernant</w:t>
+      </w:r>
+      <w:r>
+        <w:t xml:space="preserve"> son équipe,</w:t>
+      </w:r>
+      <w:r>
+        <w:t xml:space="preserve"> présent</w:t>
+      </w:r>
+      <w:r>
+        <w:t>é</w:t>
+      </w:r>
+      <w:r>
+        <w:t xml:space="preserve">es sur l’image ci-contre. </w:t>
+      </w:r>
+    </w:p>
+    <w:p>
+      <w:pPr>
+        <w:jc w:val="both"/>
+      </w:pPr>
+      <w:r>
+        <w:t xml:space="preserve">Sur cette page l’utilisateur retrouve </w:t>
+      </w:r>
+      <w:r>
+        <w:t>des</w:t>
+      </w:r>
+      <w:r>
+        <w:t xml:space="preserve"> informations </w:t>
+      </w:r>
+      <w:r>
+        <w:t>concernant son équipe</w:t>
+      </w:r>
+      <w:r>
+        <w:t xml:space="preserve"> : </w:t>
+      </w:r>
+      <w:r>
+        <w:t>la bannière de l’équipe</w:t>
+      </w:r>
+      <w:r>
+        <w:t xml:space="preserve">, </w:t>
+      </w:r>
+      <w:r>
+        <w:t>son nom,</w:t>
+      </w:r>
+      <w:r>
+        <w:t xml:space="preserve"> </w:t>
+      </w:r>
+      <w:r>
+        <w:t>le nombre de membres</w:t>
+      </w:r>
+      <w:r>
+        <w:t xml:space="preserve">, </w:t>
+      </w:r>
+      <w:r>
+        <w:t>le nom de territoire contrôlé</w:t>
+      </w:r>
+      <w:r>
+        <w:t xml:space="preserve">, </w:t>
+      </w:r>
+      <w:r>
+        <w:t>le nombre de participation à des courses et la date de création de l’équipe.</w:t>
       </w:r>
     </w:p>
     <w:p>
@@ -1529,20 +1562,1267 @@
           <w:rPr>
             <w:rStyle w:val="Lienhypertexte"/>
           </w:rPr>
-          <w:t>Lien vers la page profil d’un coureur.</w:t>
+          <w:t xml:space="preserve">Lien vers la page profil </w:t>
+        </w:r>
+        <w:r>
+          <w:rPr>
+            <w:rStyle w:val="Lienhypertexte"/>
+          </w:rPr>
+          <w:t>d’un coureur.</w:t>
         </w:r>
       </w:hyperlink>
     </w:p>
     <w:p>
-      <w:pPr>
-        <w:jc w:val="both"/>
-      </w:pPr>
-    </w:p>
-    <w:p>
-      <w:pPr>
-        <w:pStyle w:val="Paragraphedeliste"/>
-        <w:jc w:val="both"/>
-      </w:pPr>
+      <w:r>
+        <w:br w:type="page"/>
+      </w:r>
+    </w:p>
+    <w:p>
+      <w:r>
+        <w:rPr>
+          <w:noProof/>
+          <w:lang w:eastAsia="fr-FR"/>
+        </w:rPr>
+        <w:lastRenderedPageBreak/>
+        <w:drawing>
+          <wp:anchor distT="0" distB="0" distL="114300" distR="114300" simplePos="0" relativeHeight="251670528" behindDoc="0" locked="0" layoutInCell="1" allowOverlap="1" wp14:anchorId="392EA59F" wp14:editId="4D94A724">
+            <wp:simplePos x="0" y="0"/>
+            <wp:positionH relativeFrom="column">
+              <wp:posOffset>-4445</wp:posOffset>
+            </wp:positionH>
+            <wp:positionV relativeFrom="paragraph">
+              <wp:posOffset>52705</wp:posOffset>
+            </wp:positionV>
+            <wp:extent cx="2686050" cy="5457825"/>
+            <wp:effectExtent l="0" t="0" r="0" b="9525"/>
+            <wp:wrapSquare wrapText="bothSides"/>
+            <wp:docPr id="10" name="Image 10"/>
+            <wp:cNvGraphicFramePr>
+              <a:graphicFrameLocks xmlns:a="http://schemas.openxmlformats.org/drawingml/2006/main" noChangeAspect="1"/>
+            </wp:cNvGraphicFramePr>
+            <a:graphic xmlns:a="http://schemas.openxmlformats.org/drawingml/2006/main">
+              <a:graphicData uri="http://schemas.openxmlformats.org/drawingml/2006/picture">
+                <pic:pic xmlns:pic="http://schemas.openxmlformats.org/drawingml/2006/picture">
+                  <pic:nvPicPr>
+                    <pic:cNvPr id="1" name="index.png"/>
+                    <pic:cNvPicPr/>
+                  </pic:nvPicPr>
+                  <pic:blipFill>
+                    <a:blip r:embed="rId12">
+                      <a:extLst>
+                        <a:ext uri="{28A0092B-C50C-407E-A947-70E740481C1C}">
+                          <a14:useLocalDpi xmlns:a14="http://schemas.microsoft.com/office/drawing/2010/main" val="0"/>
+                        </a:ext>
+                      </a:extLst>
+                    </a:blip>
+                    <a:stretch>
+                      <a:fillRect/>
+                    </a:stretch>
+                  </pic:blipFill>
+                  <pic:spPr>
+                    <a:xfrm>
+                      <a:off x="0" y="0"/>
+                      <a:ext cx="2686050" cy="5457825"/>
+                    </a:xfrm>
+                    <a:prstGeom prst="rect">
+                      <a:avLst/>
+                    </a:prstGeom>
+                  </pic:spPr>
+                </pic:pic>
+              </a:graphicData>
+            </a:graphic>
+            <wp14:sizeRelH relativeFrom="page">
+              <wp14:pctWidth>0</wp14:pctWidth>
+            </wp14:sizeRelH>
+            <wp14:sizeRelV relativeFrom="page">
+              <wp14:pctHeight>0</wp14:pctHeight>
+            </wp14:sizeRelV>
+          </wp:anchor>
+        </w:drawing>
+      </w:r>
+    </w:p>
+    <w:p>
+      <w:pPr>
+        <w:pStyle w:val="Titre2"/>
+      </w:pPr>
+      <w:bookmarkStart w:id="7" w:name="_Page_Fil_d’actualité"/>
+      <w:bookmarkEnd w:id="7"/>
+      <w:r>
+        <w:t>Page Fil d’actualité</w:t>
+      </w:r>
+    </w:p>
+    <w:p/>
+    <w:p>
+      <w:pPr>
+        <w:jc w:val="both"/>
+      </w:pPr>
+      <w:r>
+        <w:t>Après avoir cliqué sur l’onglet « </w:t>
+      </w:r>
+      <w:r>
+        <w:t>Fil d’actualité</w:t>
+      </w:r>
+      <w:r>
+        <w:t xml:space="preserve"> » du menu principal, l’utilisateur </w:t>
+      </w:r>
+      <w:r>
+        <w:t xml:space="preserve">a accès </w:t>
+      </w:r>
+      <w:r>
+        <w:t xml:space="preserve">à la liste </w:t>
+      </w:r>
+      <w:r>
+        <w:t xml:space="preserve"> </w:t>
+      </w:r>
+      <w:r>
+        <w:t>contenant son fil d’actualité ainsi que celui de son équipe et de ses amis.</w:t>
+      </w:r>
+    </w:p>
+    <w:p>
+      <w:pPr>
+        <w:jc w:val="both"/>
+      </w:pPr>
+      <w:r>
+        <w:t>Sur cette page</w:t>
+      </w:r>
+      <w:r>
+        <w:t>, constituée de deux listes,</w:t>
+      </w:r>
+      <w:r>
+        <w:t xml:space="preserve"> </w:t>
+      </w:r>
+      <w:r>
+        <w:t xml:space="preserve">il </w:t>
+      </w:r>
+      <w:r>
+        <w:t xml:space="preserve">retrouve </w:t>
+      </w:r>
+      <w:r>
+        <w:t>le fil d’actualité d’aujourd’hui dans un premier temps puis celui de la semaine en dessous.</w:t>
+      </w:r>
+    </w:p>
+    <w:p>
+      <w:pPr>
+        <w:jc w:val="both"/>
+      </w:pPr>
+      <w:r>
+        <w:t>L’icône avec une seule silhouette représente l’actualité relative à son profil ainsi que celui de ses amis. L’icône avec plusieurs silhouettes représente l’actualité de son équipe.</w:t>
+      </w:r>
+    </w:p>
+    <w:p>
+      <w:pPr>
+        <w:jc w:val="both"/>
+      </w:pPr>
+      <w:r>
+        <w:t>Le bouton situé en haut à gauche de la fenêtre permet d’accéder au menu.</w:t>
+      </w:r>
+    </w:p>
+    <w:p>
+      <w:pPr>
+        <w:pStyle w:val="Paragraphedeliste"/>
+        <w:jc w:val="both"/>
+        <w:rPr>
+          <w:u w:val="single"/>
+        </w:rPr>
+      </w:pPr>
+      <w:r>
+        <w:rPr>
+          <w:u w:val="single"/>
+        </w:rPr>
+        <w:t>Pages accessibles :</w:t>
+      </w:r>
+    </w:p>
+    <w:p>
+      <w:pPr>
+        <w:pStyle w:val="Paragraphedeliste"/>
+        <w:numPr>
+          <w:ilvl w:val="0"/>
+          <w:numId w:val="1"/>
+        </w:numPr>
+        <w:jc w:val="both"/>
+        <w:rPr>
+          <w:rStyle w:val="Lienhypertexte"/>
+        </w:rPr>
+      </w:pPr>
+      <w:hyperlink w:anchor="_Affichage_du_menu" w:history="1">
+        <w:r>
+          <w:rPr>
+            <w:rStyle w:val="Lienhypertexte"/>
+          </w:rPr>
+          <w:t>Lien vers le menu.</w:t>
+        </w:r>
+      </w:hyperlink>
+    </w:p>
+    <w:p>
+      <w:pPr>
+        <w:rPr>
+          <w:rStyle w:val="Lienhypertexte"/>
+        </w:rPr>
+      </w:pPr>
+      <w:r>
+        <w:rPr>
+          <w:rStyle w:val="Lienhypertexte"/>
+        </w:rPr>
+        <w:br w:type="page"/>
+      </w:r>
+    </w:p>
+    <w:p>
+      <w:r>
+        <w:rPr>
+          <w:noProof/>
+          <w:lang w:eastAsia="fr-FR"/>
+        </w:rPr>
+        <w:lastRenderedPageBreak/>
+        <w:drawing>
+          <wp:anchor distT="0" distB="0" distL="114300" distR="114300" simplePos="0" relativeHeight="251672576" behindDoc="0" locked="0" layoutInCell="1" allowOverlap="1" wp14:anchorId="5ADCFCDF" wp14:editId="6ADDED52">
+            <wp:simplePos x="0" y="0"/>
+            <wp:positionH relativeFrom="column">
+              <wp:posOffset>-4445</wp:posOffset>
+            </wp:positionH>
+            <wp:positionV relativeFrom="paragraph">
+              <wp:posOffset>52705</wp:posOffset>
+            </wp:positionV>
+            <wp:extent cx="2686050" cy="5457825"/>
+            <wp:effectExtent l="0" t="0" r="0" b="9525"/>
+            <wp:wrapSquare wrapText="bothSides"/>
+            <wp:docPr id="2" name="Image 2"/>
+            <wp:cNvGraphicFramePr>
+              <a:graphicFrameLocks xmlns:a="http://schemas.openxmlformats.org/drawingml/2006/main" noChangeAspect="1"/>
+            </wp:cNvGraphicFramePr>
+            <a:graphic xmlns:a="http://schemas.openxmlformats.org/drawingml/2006/main">
+              <a:graphicData uri="http://schemas.openxmlformats.org/drawingml/2006/picture">
+                <pic:pic xmlns:pic="http://schemas.openxmlformats.org/drawingml/2006/picture">
+                  <pic:nvPicPr>
+                    <pic:cNvPr id="1" name="index.png"/>
+                    <pic:cNvPicPr/>
+                  </pic:nvPicPr>
+                  <pic:blipFill>
+                    <a:blip r:embed="rId13">
+                      <a:extLst>
+                        <a:ext uri="{28A0092B-C50C-407E-A947-70E740481C1C}">
+                          <a14:useLocalDpi xmlns:a14="http://schemas.microsoft.com/office/drawing/2010/main" val="0"/>
+                        </a:ext>
+                      </a:extLst>
+                    </a:blip>
+                    <a:stretch>
+                      <a:fillRect/>
+                    </a:stretch>
+                  </pic:blipFill>
+                  <pic:spPr>
+                    <a:xfrm>
+                      <a:off x="0" y="0"/>
+                      <a:ext cx="2686050" cy="5457825"/>
+                    </a:xfrm>
+                    <a:prstGeom prst="rect">
+                      <a:avLst/>
+                    </a:prstGeom>
+                  </pic:spPr>
+                </pic:pic>
+              </a:graphicData>
+            </a:graphic>
+            <wp14:sizeRelH relativeFrom="page">
+              <wp14:pctWidth>0</wp14:pctWidth>
+            </wp14:sizeRelH>
+            <wp14:sizeRelV relativeFrom="page">
+              <wp14:pctHeight>0</wp14:pctHeight>
+            </wp14:sizeRelV>
+          </wp:anchor>
+        </w:drawing>
+      </w:r>
+    </w:p>
+    <w:p>
+      <w:pPr>
+        <w:pStyle w:val="Titre2"/>
+      </w:pPr>
+      <w:bookmarkStart w:id="8" w:name="_Page_Historique"/>
+      <w:bookmarkEnd w:id="8"/>
+      <w:r>
+        <w:t>Page Historique</w:t>
+      </w:r>
+    </w:p>
+    <w:p/>
+    <w:p>
+      <w:pPr>
+        <w:jc w:val="both"/>
+      </w:pPr>
+      <w:r>
+        <w:t>Après avoir cliqué sur l’onglet « </w:t>
+      </w:r>
+      <w:r>
+        <w:t xml:space="preserve">Historique » du menu principal, </w:t>
+      </w:r>
+      <w:r>
+        <w:t>l</w:t>
+      </w:r>
+      <w:r>
+        <w:t>’utilisateur</w:t>
+      </w:r>
+      <w:r>
+        <w:t xml:space="preserve"> a accès </w:t>
+      </w:r>
+      <w:r>
+        <w:t>à la liste de ses dernières activités du mois en cours et du mois précédent.</w:t>
+      </w:r>
+    </w:p>
+    <w:p>
+      <w:pPr>
+        <w:jc w:val="both"/>
+      </w:pPr>
+      <w:r>
+        <w:t xml:space="preserve">Sur cette page l’utilisateur retrouve </w:t>
+      </w:r>
+      <w:r>
+        <w:t>alors le mois actuel la liste de ses activités physiques en dessous. Puis en bas, l’utilisateur peut voir la liste de ses activités du mois précédent.</w:t>
+      </w:r>
+    </w:p>
+    <w:p>
+      <w:pPr>
+        <w:jc w:val="both"/>
+      </w:pPr>
+      <w:r>
+        <w:t>En cliquant sur une de ces activités, le coureur peut accéder au détail de la course sélectionnée.</w:t>
+      </w:r>
+    </w:p>
+    <w:p>
+      <w:pPr>
+        <w:jc w:val="both"/>
+      </w:pPr>
+      <w:r>
+        <w:t>Le bouton situé en haut à gauche de la fenêtre permet d’accéder au menu.</w:t>
+      </w:r>
+    </w:p>
+    <w:p>
+      <w:pPr>
+        <w:pStyle w:val="Paragraphedeliste"/>
+        <w:jc w:val="both"/>
+        <w:rPr>
+          <w:u w:val="single"/>
+        </w:rPr>
+      </w:pPr>
+      <w:r>
+        <w:rPr>
+          <w:u w:val="single"/>
+        </w:rPr>
+        <w:t>Pages accessibles :</w:t>
+      </w:r>
+    </w:p>
+    <w:p>
+      <w:pPr>
+        <w:pStyle w:val="Paragraphedeliste"/>
+        <w:numPr>
+          <w:ilvl w:val="0"/>
+          <w:numId w:val="1"/>
+        </w:numPr>
+        <w:jc w:val="both"/>
+      </w:pPr>
+      <w:hyperlink w:anchor="_Affichage_du_menu" w:history="1">
+        <w:r>
+          <w:rPr>
+            <w:rStyle w:val="Lienhypertexte"/>
+          </w:rPr>
+          <w:t>Lien vers le menu.</w:t>
+        </w:r>
+      </w:hyperlink>
+    </w:p>
+    <w:p>
+      <w:pPr>
+        <w:pStyle w:val="Paragraphedeliste"/>
+        <w:numPr>
+          <w:ilvl w:val="0"/>
+          <w:numId w:val="1"/>
+        </w:numPr>
+        <w:jc w:val="both"/>
+      </w:pPr>
+      <w:hyperlink w:anchor="_Page_Activité_détaillée" w:history="1">
+        <w:r>
+          <w:rPr>
+            <w:rStyle w:val="Lienhypertexte"/>
+          </w:rPr>
+          <w:t xml:space="preserve">Lien vers la page </w:t>
+        </w:r>
+        <w:r>
+          <w:rPr>
+            <w:rStyle w:val="Lienhypertexte"/>
+          </w:rPr>
+          <w:t>d’une activité.</w:t>
+        </w:r>
+      </w:hyperlink>
+    </w:p>
+    <w:p>
+      <w:r>
+        <w:br w:type="page"/>
+      </w:r>
+    </w:p>
+    <w:p>
+      <w:r>
+        <w:rPr>
+          <w:noProof/>
+          <w:lang w:eastAsia="fr-FR"/>
+        </w:rPr>
+        <w:lastRenderedPageBreak/>
+        <w:drawing>
+          <wp:anchor distT="0" distB="0" distL="114300" distR="114300" simplePos="0" relativeHeight="251674624" behindDoc="0" locked="0" layoutInCell="1" allowOverlap="1" wp14:anchorId="754AA15F" wp14:editId="4B1DB525">
+            <wp:simplePos x="0" y="0"/>
+            <wp:positionH relativeFrom="column">
+              <wp:posOffset>-4445</wp:posOffset>
+            </wp:positionH>
+            <wp:positionV relativeFrom="paragraph">
+              <wp:posOffset>52705</wp:posOffset>
+            </wp:positionV>
+            <wp:extent cx="2686050" cy="5457825"/>
+            <wp:effectExtent l="0" t="0" r="0" b="9525"/>
+            <wp:wrapSquare wrapText="bothSides"/>
+            <wp:docPr id="6" name="Image 6"/>
+            <wp:cNvGraphicFramePr>
+              <a:graphicFrameLocks xmlns:a="http://schemas.openxmlformats.org/drawingml/2006/main" noChangeAspect="1"/>
+            </wp:cNvGraphicFramePr>
+            <a:graphic xmlns:a="http://schemas.openxmlformats.org/drawingml/2006/main">
+              <a:graphicData uri="http://schemas.openxmlformats.org/drawingml/2006/picture">
+                <pic:pic xmlns:pic="http://schemas.openxmlformats.org/drawingml/2006/picture">
+                  <pic:nvPicPr>
+                    <pic:cNvPr id="1" name="index.png"/>
+                    <pic:cNvPicPr/>
+                  </pic:nvPicPr>
+                  <pic:blipFill>
+                    <a:blip r:embed="rId14">
+                      <a:extLst>
+                        <a:ext uri="{28A0092B-C50C-407E-A947-70E740481C1C}">
+                          <a14:useLocalDpi xmlns:a14="http://schemas.microsoft.com/office/drawing/2010/main" val="0"/>
+                        </a:ext>
+                      </a:extLst>
+                    </a:blip>
+                    <a:stretch>
+                      <a:fillRect/>
+                    </a:stretch>
+                  </pic:blipFill>
+                  <pic:spPr>
+                    <a:xfrm>
+                      <a:off x="0" y="0"/>
+                      <a:ext cx="2686050" cy="5457825"/>
+                    </a:xfrm>
+                    <a:prstGeom prst="rect">
+                      <a:avLst/>
+                    </a:prstGeom>
+                  </pic:spPr>
+                </pic:pic>
+              </a:graphicData>
+            </a:graphic>
+            <wp14:sizeRelH relativeFrom="page">
+              <wp14:pctWidth>0</wp14:pctWidth>
+            </wp14:sizeRelH>
+            <wp14:sizeRelV relativeFrom="page">
+              <wp14:pctHeight>0</wp14:pctHeight>
+            </wp14:sizeRelV>
+          </wp:anchor>
+        </w:drawing>
+      </w:r>
+    </w:p>
+    <w:p>
+      <w:pPr>
+        <w:pStyle w:val="Titre2"/>
+      </w:pPr>
+      <w:bookmarkStart w:id="9" w:name="_Page_Activité_détaillée"/>
+      <w:bookmarkEnd w:id="9"/>
+      <w:r>
+        <w:t xml:space="preserve">Page </w:t>
+      </w:r>
+      <w:r>
+        <w:t>Activité détaillée</w:t>
+      </w:r>
+    </w:p>
+    <w:p/>
+    <w:p>
+      <w:pPr>
+        <w:jc w:val="both"/>
+      </w:pPr>
+      <w:r>
+        <w:t xml:space="preserve">Après avoir cliqué sur </w:t>
+      </w:r>
+      <w:r>
+        <w:t>une activité présente dans l’historique</w:t>
+      </w:r>
+      <w:r>
+        <w:t xml:space="preserve">, l’utilisateur a accès aux informations de la course présentes sur l’image ci-contre. </w:t>
+      </w:r>
+    </w:p>
+    <w:p>
+      <w:pPr>
+        <w:jc w:val="both"/>
+      </w:pPr>
+      <w:r>
+        <w:t>On retrouve tout d’abord la carte de l’activité où le coureur peut visualiser la totalité de sa course. Ensuite dans le cadre en gris la durée totale de l’activité ainsi que sa distance parcourue en kilomètre et le nombre de calories brûlées. En dessous de cette barre, le coureur peut visualiser divers informations concernant sa course comme par exemple le jour de l’effort, sa vitesse moyenne et max</w:t>
+      </w:r>
+      <w:r>
+        <w:t>imale ou encore le type de la c</w:t>
+      </w:r>
+      <w:r>
+        <w:t>ou</w:t>
+      </w:r>
+      <w:r>
+        <w:t>r</w:t>
+      </w:r>
+      <w:r>
+        <w:t xml:space="preserve">se. </w:t>
+      </w:r>
+    </w:p>
+    <w:p>
+      <w:pPr>
+        <w:jc w:val="both"/>
+      </w:pPr>
+      <w:r>
+        <w:t>Le bouton situé en haut à gauche de la fenêtre permet d’accéder au menu.</w:t>
+      </w:r>
+    </w:p>
+    <w:p>
+      <w:pPr>
+        <w:pStyle w:val="Paragraphedeliste"/>
+        <w:jc w:val="both"/>
+        <w:rPr>
+          <w:u w:val="single"/>
+        </w:rPr>
+      </w:pPr>
+      <w:r>
+        <w:rPr>
+          <w:u w:val="single"/>
+        </w:rPr>
+        <w:t>Pages accessibles :</w:t>
+      </w:r>
+    </w:p>
+    <w:p>
+      <w:pPr>
+        <w:pStyle w:val="Paragraphedeliste"/>
+        <w:jc w:val="both"/>
+      </w:pPr>
+      <w:hyperlink w:anchor="_Affichage_du_menu" w:history="1">
+        <w:r>
+          <w:rPr>
+            <w:rStyle w:val="Lienhypertexte"/>
+          </w:rPr>
+          <w:t>Lien vers le menu.</w:t>
+        </w:r>
+      </w:hyperlink>
+    </w:p>
+    <w:p>
+      <w:r>
+        <w:br w:type="page"/>
+      </w:r>
+    </w:p>
+    <w:p>
+      <w:r>
+        <w:rPr>
+          <w:noProof/>
+          <w:lang w:eastAsia="fr-FR"/>
+        </w:rPr>
+        <w:lastRenderedPageBreak/>
+        <w:drawing>
+          <wp:anchor distT="0" distB="0" distL="114300" distR="114300" simplePos="0" relativeHeight="251678720" behindDoc="0" locked="0" layoutInCell="1" allowOverlap="1" wp14:anchorId="4A000AAC" wp14:editId="7EA657C0">
+            <wp:simplePos x="0" y="0"/>
+            <wp:positionH relativeFrom="column">
+              <wp:posOffset>-4445</wp:posOffset>
+            </wp:positionH>
+            <wp:positionV relativeFrom="paragraph">
+              <wp:posOffset>52705</wp:posOffset>
+            </wp:positionV>
+            <wp:extent cx="2686050" cy="5457825"/>
+            <wp:effectExtent l="0" t="0" r="0" b="9525"/>
+            <wp:wrapSquare wrapText="bothSides"/>
+            <wp:docPr id="11" name="Image 11"/>
+            <wp:cNvGraphicFramePr>
+              <a:graphicFrameLocks xmlns:a="http://schemas.openxmlformats.org/drawingml/2006/main" noChangeAspect="1"/>
+            </wp:cNvGraphicFramePr>
+            <a:graphic xmlns:a="http://schemas.openxmlformats.org/drawingml/2006/main">
+              <a:graphicData uri="http://schemas.openxmlformats.org/drawingml/2006/picture">
+                <pic:pic xmlns:pic="http://schemas.openxmlformats.org/drawingml/2006/picture">
+                  <pic:nvPicPr>
+                    <pic:cNvPr id="1" name="index.png"/>
+                    <pic:cNvPicPr/>
+                  </pic:nvPicPr>
+                  <pic:blipFill>
+                    <a:blip r:embed="rId15">
+                      <a:extLst>
+                        <a:ext uri="{28A0092B-C50C-407E-A947-70E740481C1C}">
+                          <a14:useLocalDpi xmlns:a14="http://schemas.microsoft.com/office/drawing/2010/main" val="0"/>
+                        </a:ext>
+                      </a:extLst>
+                    </a:blip>
+                    <a:stretch>
+                      <a:fillRect/>
+                    </a:stretch>
+                  </pic:blipFill>
+                  <pic:spPr>
+                    <a:xfrm>
+                      <a:off x="0" y="0"/>
+                      <a:ext cx="2686050" cy="5457825"/>
+                    </a:xfrm>
+                    <a:prstGeom prst="rect">
+                      <a:avLst/>
+                    </a:prstGeom>
+                  </pic:spPr>
+                </pic:pic>
+              </a:graphicData>
+            </a:graphic>
+            <wp14:sizeRelH relativeFrom="page">
+              <wp14:pctWidth>0</wp14:pctWidth>
+            </wp14:sizeRelH>
+            <wp14:sizeRelV relativeFrom="page">
+              <wp14:pctHeight>0</wp14:pctHeight>
+            </wp14:sizeRelV>
+          </wp:anchor>
+        </w:drawing>
+      </w:r>
+    </w:p>
+    <w:p>
+      <w:pPr>
+        <w:pStyle w:val="Titre2"/>
+      </w:pPr>
+      <w:r>
+        <w:t xml:space="preserve">Page </w:t>
+      </w:r>
+      <w:r>
+        <w:t>Défis</w:t>
+      </w:r>
+    </w:p>
+    <w:p/>
+    <w:p>
+      <w:pPr>
+        <w:jc w:val="both"/>
+      </w:pPr>
+      <w:r>
+        <w:t xml:space="preserve">Après avoir cliqué sur une </w:t>
+      </w:r>
+      <w:r>
+        <w:t>l’onglet « Défis » du menu principal ou en ayant cliqué sur un territoire de la page « Territoire »</w:t>
+      </w:r>
+      <w:r>
+        <w:t xml:space="preserve">, l’utilisateur a accès aux informations présentes sur l’image ci-contre. </w:t>
+      </w:r>
+    </w:p>
+    <w:p>
+      <w:pPr>
+        <w:jc w:val="both"/>
+      </w:pPr>
+      <w:r>
+        <w:t xml:space="preserve">On retrouve tout </w:t>
+      </w:r>
+      <w:r>
+        <w:t>donc la liste des défis présents dans un rayon de 5km autour de l’utilisateur. Concernant ces activités, chacune d’elle est représentée par la distance parcourue, du meilleur temps réalisé ainsi que du nom du coureur possédant ce temps.</w:t>
+      </w:r>
+    </w:p>
+    <w:p>
+      <w:pPr>
+        <w:jc w:val="both"/>
+      </w:pPr>
+      <w:r>
+        <w:t>Enfin lorsque l’utilisateur clique sur l’une de ces activités, il est redirigé vers la page présentant le défi en détail.</w:t>
+      </w:r>
+    </w:p>
+    <w:p>
+      <w:pPr>
+        <w:jc w:val="both"/>
+      </w:pPr>
+      <w:r>
+        <w:t>Le bouton situé en haut à gauche de la fenêtre permet d’accéder au menu.</w:t>
+      </w:r>
+    </w:p>
+    <w:p>
+      <w:pPr>
+        <w:pStyle w:val="Paragraphedeliste"/>
+        <w:jc w:val="both"/>
+        <w:rPr>
+          <w:u w:val="single"/>
+        </w:rPr>
+      </w:pPr>
+      <w:r>
+        <w:rPr>
+          <w:u w:val="single"/>
+        </w:rPr>
+        <w:t>Pages accessibles :</w:t>
+      </w:r>
+    </w:p>
+    <w:p>
+      <w:pPr>
+        <w:pStyle w:val="Paragraphedeliste"/>
+        <w:jc w:val="both"/>
+        <w:rPr>
+          <w:rStyle w:val="Lienhypertexte"/>
+        </w:rPr>
+      </w:pPr>
+      <w:hyperlink w:anchor="_Affichage_du_menu" w:history="1">
+        <w:r>
+          <w:rPr>
+            <w:rStyle w:val="Lienhypertexte"/>
+          </w:rPr>
+          <w:t>Lien vers le menu.</w:t>
+        </w:r>
+      </w:hyperlink>
+    </w:p>
+    <w:p>
+      <w:pPr>
+        <w:pStyle w:val="Paragraphedeliste"/>
+        <w:jc w:val="both"/>
+      </w:pPr>
+      <w:hyperlink w:anchor="_Page_Défi_détail" w:history="1">
+        <w:r>
+          <w:rPr>
+            <w:rStyle w:val="Lienhypertexte"/>
+          </w:rPr>
+          <w:t>Lien vers la page pour réaliser le défi.</w:t>
+        </w:r>
+      </w:hyperlink>
+    </w:p>
+    <w:p>
+      <w:r>
+        <w:br w:type="page"/>
+      </w:r>
+    </w:p>
+    <w:p>
+      <w:r>
+        <w:rPr>
+          <w:noProof/>
+          <w:lang w:eastAsia="fr-FR"/>
+        </w:rPr>
+        <w:lastRenderedPageBreak/>
+        <w:drawing>
+          <wp:anchor distT="0" distB="0" distL="114300" distR="114300" simplePos="0" relativeHeight="251680768" behindDoc="0" locked="0" layoutInCell="1" allowOverlap="1" wp14:anchorId="7878BDFB" wp14:editId="4B1D4410">
+            <wp:simplePos x="0" y="0"/>
+            <wp:positionH relativeFrom="column">
+              <wp:posOffset>-4445</wp:posOffset>
+            </wp:positionH>
+            <wp:positionV relativeFrom="paragraph">
+              <wp:posOffset>52705</wp:posOffset>
+            </wp:positionV>
+            <wp:extent cx="2686050" cy="5457825"/>
+            <wp:effectExtent l="0" t="0" r="0" b="9525"/>
+            <wp:wrapSquare wrapText="bothSides"/>
+            <wp:docPr id="12" name="Image 12"/>
+            <wp:cNvGraphicFramePr>
+              <a:graphicFrameLocks xmlns:a="http://schemas.openxmlformats.org/drawingml/2006/main" noChangeAspect="1"/>
+            </wp:cNvGraphicFramePr>
+            <a:graphic xmlns:a="http://schemas.openxmlformats.org/drawingml/2006/main">
+              <a:graphicData uri="http://schemas.openxmlformats.org/drawingml/2006/picture">
+                <pic:pic xmlns:pic="http://schemas.openxmlformats.org/drawingml/2006/picture">
+                  <pic:nvPicPr>
+                    <pic:cNvPr id="1" name="index.png"/>
+                    <pic:cNvPicPr/>
+                  </pic:nvPicPr>
+                  <pic:blipFill>
+                    <a:blip r:embed="rId16">
+                      <a:extLst>
+                        <a:ext uri="{28A0092B-C50C-407E-A947-70E740481C1C}">
+                          <a14:useLocalDpi xmlns:a14="http://schemas.microsoft.com/office/drawing/2010/main" val="0"/>
+                        </a:ext>
+                      </a:extLst>
+                    </a:blip>
+                    <a:stretch>
+                      <a:fillRect/>
+                    </a:stretch>
+                  </pic:blipFill>
+                  <pic:spPr>
+                    <a:xfrm>
+                      <a:off x="0" y="0"/>
+                      <a:ext cx="2686050" cy="5457825"/>
+                    </a:xfrm>
+                    <a:prstGeom prst="rect">
+                      <a:avLst/>
+                    </a:prstGeom>
+                  </pic:spPr>
+                </pic:pic>
+              </a:graphicData>
+            </a:graphic>
+            <wp14:sizeRelH relativeFrom="page">
+              <wp14:pctWidth>0</wp14:pctWidth>
+            </wp14:sizeRelH>
+            <wp14:sizeRelV relativeFrom="page">
+              <wp14:pctHeight>0</wp14:pctHeight>
+            </wp14:sizeRelV>
+          </wp:anchor>
+        </w:drawing>
+      </w:r>
+    </w:p>
+    <w:p>
+      <w:pPr>
+        <w:pStyle w:val="Titre2"/>
+      </w:pPr>
+      <w:bookmarkStart w:id="10" w:name="_Page_Défi_détail"/>
+      <w:bookmarkEnd w:id="10"/>
+      <w:r>
+        <w:t xml:space="preserve">Page </w:t>
+      </w:r>
+      <w:r>
+        <w:t>Défi détail</w:t>
+      </w:r>
+    </w:p>
+    <w:p/>
+    <w:p>
+      <w:pPr>
+        <w:jc w:val="both"/>
+      </w:pPr>
+      <w:r>
+        <w:t xml:space="preserve">Après avoir cliqué sur </w:t>
+      </w:r>
+      <w:r>
+        <w:t>un défi de la liste des défis,</w:t>
+      </w:r>
+      <w:r>
+        <w:t xml:space="preserve"> l’utilisateur a accès aux informations</w:t>
+      </w:r>
+      <w:r>
+        <w:t xml:space="preserve"> </w:t>
+      </w:r>
+      <w:r>
+        <w:t xml:space="preserve">présentes sur l’image ci-contre. </w:t>
+      </w:r>
+    </w:p>
+    <w:p>
+      <w:pPr>
+        <w:jc w:val="both"/>
+      </w:pPr>
+      <w:r>
+        <w:t>On retrouve tout d’abord</w:t>
+      </w:r>
+      <w:r>
+        <w:t xml:space="preserve"> un bouton l’envoyant vers le classement général de l’ensemble des coureurs pour cette course. Puis il peut voir le parcours a effectué sur la </w:t>
+      </w:r>
+      <w:r>
+        <w:t xml:space="preserve">carte. Ensuite dans le cadre en vert </w:t>
+      </w:r>
+      <w:r>
+        <w:t>le bouton pour démarrer le défi</w:t>
+      </w:r>
+      <w:r>
+        <w:t xml:space="preserve">. Le cadre </w:t>
+      </w:r>
+      <w:r>
+        <w:t>bleu</w:t>
+      </w:r>
+      <w:r>
+        <w:t xml:space="preserve"> en dessous présente sa </w:t>
+      </w:r>
+      <w:r>
+        <w:t>le temps du 1</w:t>
+      </w:r>
+      <w:r>
+        <w:rPr>
+          <w:vertAlign w:val="superscript"/>
+        </w:rPr>
+        <w:t>er</w:t>
+      </w:r>
+      <w:r>
+        <w:t xml:space="preserve"> coureur ainsi que la distance totale du parcours. </w:t>
+      </w:r>
+    </w:p>
+    <w:p>
+      <w:pPr>
+        <w:jc w:val="both"/>
+      </w:pPr>
+      <w:r>
+        <w:t>Le bouton situé en haut à gauche de la fenêtre permet d’accéder au menu.</w:t>
+      </w:r>
+    </w:p>
+    <w:p>
+      <w:pPr>
+        <w:spacing w:after="0"/>
+        <w:jc w:val="both"/>
+        <w:rPr>
+          <w:u w:val="single"/>
+        </w:rPr>
+      </w:pPr>
+      <w:r>
+        <w:rPr>
+          <w:u w:val="single"/>
+        </w:rPr>
+        <w:t>Pages accessibles :</w:t>
+      </w:r>
+    </w:p>
+    <w:p>
+      <w:pPr>
+        <w:pStyle w:val="Paragraphedeliste"/>
+        <w:numPr>
+          <w:ilvl w:val="0"/>
+          <w:numId w:val="1"/>
+        </w:numPr>
+        <w:spacing w:after="0"/>
+        <w:jc w:val="both"/>
+      </w:pPr>
+      <w:hyperlink w:anchor="_Affichage_du_menu" w:history="1">
+        <w:r>
+          <w:rPr>
+            <w:rStyle w:val="Lienhypertexte"/>
+          </w:rPr>
+          <w:t>Lien vers le menu.</w:t>
+        </w:r>
+      </w:hyperlink>
+    </w:p>
+    <w:p>
+      <w:pPr>
+        <w:pStyle w:val="Paragraphedeliste"/>
+        <w:numPr>
+          <w:ilvl w:val="0"/>
+          <w:numId w:val="1"/>
+        </w:numPr>
+        <w:spacing w:after="0"/>
+        <w:jc w:val="both"/>
+        <w:rPr>
+          <w:rStyle w:val="Lienhypertexte"/>
+          <w:color w:val="auto"/>
+          <w:u w:val="none"/>
+        </w:rPr>
+      </w:pPr>
+      <w:hyperlink w:anchor="_Page_Classement_d’un" w:history="1">
+        <w:r>
+          <w:rPr>
+            <w:rStyle w:val="Lienhypertexte"/>
+          </w:rPr>
+          <w:t>L</w:t>
+        </w:r>
+        <w:r>
+          <w:rPr>
+            <w:rStyle w:val="Lienhypertexte"/>
+          </w:rPr>
+          <w:t>ien vers le classement.</w:t>
+        </w:r>
+      </w:hyperlink>
+    </w:p>
+    <w:p>
+      <w:pPr>
+        <w:pStyle w:val="Paragraphedeliste"/>
+        <w:numPr>
+          <w:ilvl w:val="0"/>
+          <w:numId w:val="1"/>
+        </w:numPr>
+        <w:spacing w:after="0"/>
+        <w:jc w:val="both"/>
+      </w:pPr>
+      <w:r>
+        <w:rPr>
+          <w:rStyle w:val="Lienhypertexte"/>
+        </w:rPr>
+        <w:t>Lien vers la page pour démarrer le défi.</w:t>
+      </w:r>
+    </w:p>
+    <w:p>
+      <w:r>
+        <w:br w:type="page"/>
+      </w:r>
+    </w:p>
+    <w:p>
+      <w:r>
+        <w:rPr>
+          <w:noProof/>
+          <w:lang w:eastAsia="fr-FR"/>
+        </w:rPr>
+        <w:lastRenderedPageBreak/>
+        <w:drawing>
+          <wp:anchor distT="0" distB="0" distL="114300" distR="114300" simplePos="0" relativeHeight="251682816" behindDoc="0" locked="0" layoutInCell="1" allowOverlap="1" wp14:anchorId="785B0449" wp14:editId="56C05702">
+            <wp:simplePos x="0" y="0"/>
+            <wp:positionH relativeFrom="column">
+              <wp:posOffset>-4445</wp:posOffset>
+            </wp:positionH>
+            <wp:positionV relativeFrom="paragraph">
+              <wp:posOffset>52705</wp:posOffset>
+            </wp:positionV>
+            <wp:extent cx="2686050" cy="5457825"/>
+            <wp:effectExtent l="0" t="0" r="0" b="9525"/>
+            <wp:wrapSquare wrapText="bothSides"/>
+            <wp:docPr id="13" name="Image 13"/>
+            <wp:cNvGraphicFramePr>
+              <a:graphicFrameLocks xmlns:a="http://schemas.openxmlformats.org/drawingml/2006/main" noChangeAspect="1"/>
+            </wp:cNvGraphicFramePr>
+            <a:graphic xmlns:a="http://schemas.openxmlformats.org/drawingml/2006/main">
+              <a:graphicData uri="http://schemas.openxmlformats.org/drawingml/2006/picture">
+                <pic:pic xmlns:pic="http://schemas.openxmlformats.org/drawingml/2006/picture">
+                  <pic:nvPicPr>
+                    <pic:cNvPr id="1" name="index.png"/>
+                    <pic:cNvPicPr/>
+                  </pic:nvPicPr>
+                  <pic:blipFill>
+                    <a:blip r:embed="rId17">
+                      <a:extLst>
+                        <a:ext uri="{28A0092B-C50C-407E-A947-70E740481C1C}">
+                          <a14:useLocalDpi xmlns:a14="http://schemas.microsoft.com/office/drawing/2010/main" val="0"/>
+                        </a:ext>
+                      </a:extLst>
+                    </a:blip>
+                    <a:stretch>
+                      <a:fillRect/>
+                    </a:stretch>
+                  </pic:blipFill>
+                  <pic:spPr>
+                    <a:xfrm>
+                      <a:off x="0" y="0"/>
+                      <a:ext cx="2686050" cy="5457825"/>
+                    </a:xfrm>
+                    <a:prstGeom prst="rect">
+                      <a:avLst/>
+                    </a:prstGeom>
+                  </pic:spPr>
+                </pic:pic>
+              </a:graphicData>
+            </a:graphic>
+            <wp14:sizeRelH relativeFrom="page">
+              <wp14:pctWidth>0</wp14:pctWidth>
+            </wp14:sizeRelH>
+            <wp14:sizeRelV relativeFrom="page">
+              <wp14:pctHeight>0</wp14:pctHeight>
+            </wp14:sizeRelV>
+          </wp:anchor>
+        </w:drawing>
+      </w:r>
+    </w:p>
+    <w:p>
+      <w:pPr>
+        <w:pStyle w:val="Titre2"/>
+      </w:pPr>
+      <w:bookmarkStart w:id="11" w:name="_Page_Classement_d’un"/>
+      <w:bookmarkEnd w:id="11"/>
+      <w:r>
+        <w:t xml:space="preserve">Page </w:t>
+      </w:r>
+      <w:r>
+        <w:t>Classement d’un défi</w:t>
+      </w:r>
+    </w:p>
+    <w:p/>
+    <w:p>
+      <w:pPr>
+        <w:jc w:val="both"/>
+      </w:pPr>
+      <w:r>
+        <w:t xml:space="preserve">Après avoir cliqué sur </w:t>
+      </w:r>
+      <w:r>
+        <w:t>le bouton classement d’une page défi détaillée</w:t>
+      </w:r>
+      <w:r>
+        <w:t xml:space="preserve">, l’utilisateur a accès aux informations présentes sur l’image ci-contre. </w:t>
+      </w:r>
+    </w:p>
+    <w:p>
+      <w:pPr>
+        <w:jc w:val="both"/>
+      </w:pPr>
+      <w:r>
+        <w:t xml:space="preserve">On retrouve </w:t>
+      </w:r>
+      <w:r>
+        <w:t xml:space="preserve">donc la  liste des coureurs ayant participés au défi classés dans l’ordre croissant. Chaque ligne de ce classement est </w:t>
+      </w:r>
+      <w:proofErr w:type="gramStart"/>
+      <w:r>
+        <w:t>composé</w:t>
+      </w:r>
+      <w:proofErr w:type="gramEnd"/>
+      <w:r>
+        <w:t xml:space="preserve"> du nom de l’utilisateur, de sa photo, de son temps ainsi que de sa position parmi les autres coureurs.</w:t>
+      </w:r>
+    </w:p>
+    <w:p>
+      <w:pPr>
+        <w:jc w:val="both"/>
+      </w:pPr>
+      <w:r>
+        <w:t>Le bouton situé en haut à gauche de la fenêtre permet d’accéder au menu.</w:t>
+      </w:r>
+    </w:p>
+    <w:p>
+      <w:pPr>
+        <w:spacing w:after="0"/>
+        <w:jc w:val="both"/>
+        <w:rPr>
+          <w:u w:val="single"/>
+        </w:rPr>
+      </w:pPr>
+      <w:r>
+        <w:rPr>
+          <w:u w:val="single"/>
+        </w:rPr>
+        <w:t>Pages accessibles :</w:t>
+      </w:r>
+    </w:p>
+    <w:p>
+      <w:pPr>
+        <w:pStyle w:val="Paragraphedeliste"/>
+        <w:numPr>
+          <w:ilvl w:val="0"/>
+          <w:numId w:val="1"/>
+        </w:numPr>
+        <w:spacing w:after="0"/>
+        <w:jc w:val="both"/>
+      </w:pPr>
+      <w:hyperlink w:anchor="_Affichage_du_menu" w:history="1">
+        <w:r>
+          <w:rPr>
+            <w:rStyle w:val="Lienhypertexte"/>
+          </w:rPr>
+          <w:t>Lien vers le menu.</w:t>
+        </w:r>
+      </w:hyperlink>
+      <w:r>
+        <w:br w:type="page"/>
+      </w:r>
+    </w:p>
+    <w:p>
+      <w:r>
+        <w:rPr>
+          <w:noProof/>
+          <w:lang w:eastAsia="fr-FR"/>
+        </w:rPr>
+        <w:lastRenderedPageBreak/>
+        <w:drawing>
+          <wp:anchor distT="0" distB="0" distL="114300" distR="114300" simplePos="0" relativeHeight="251684864" behindDoc="0" locked="0" layoutInCell="1" allowOverlap="1" wp14:anchorId="2A0D9850" wp14:editId="66990B3A">
+            <wp:simplePos x="0" y="0"/>
+            <wp:positionH relativeFrom="column">
+              <wp:posOffset>-4445</wp:posOffset>
+            </wp:positionH>
+            <wp:positionV relativeFrom="paragraph">
+              <wp:posOffset>52705</wp:posOffset>
+            </wp:positionV>
+            <wp:extent cx="2686050" cy="5457825"/>
+            <wp:effectExtent l="0" t="0" r="0" b="9525"/>
+            <wp:wrapSquare wrapText="bothSides"/>
+            <wp:docPr id="14" name="Image 14"/>
+            <wp:cNvGraphicFramePr>
+              <a:graphicFrameLocks xmlns:a="http://schemas.openxmlformats.org/drawingml/2006/main" noChangeAspect="1"/>
+            </wp:cNvGraphicFramePr>
+            <a:graphic xmlns:a="http://schemas.openxmlformats.org/drawingml/2006/main">
+              <a:graphicData uri="http://schemas.openxmlformats.org/drawingml/2006/picture">
+                <pic:pic xmlns:pic="http://schemas.openxmlformats.org/drawingml/2006/picture">
+                  <pic:nvPicPr>
+                    <pic:cNvPr id="1" name="index.png"/>
+                    <pic:cNvPicPr/>
+                  </pic:nvPicPr>
+                  <pic:blipFill>
+                    <a:blip r:embed="rId8">
+                      <a:extLst>
+                        <a:ext uri="{28A0092B-C50C-407E-A947-70E740481C1C}">
+                          <a14:useLocalDpi xmlns:a14="http://schemas.microsoft.com/office/drawing/2010/main" val="0"/>
+                        </a:ext>
+                      </a:extLst>
+                    </a:blip>
+                    <a:stretch>
+                      <a:fillRect/>
+                    </a:stretch>
+                  </pic:blipFill>
+                  <pic:spPr>
+                    <a:xfrm>
+                      <a:off x="0" y="0"/>
+                      <a:ext cx="2686050" cy="5457825"/>
+                    </a:xfrm>
+                    <a:prstGeom prst="rect">
+                      <a:avLst/>
+                    </a:prstGeom>
+                  </pic:spPr>
+                </pic:pic>
+              </a:graphicData>
+            </a:graphic>
+            <wp14:sizeRelH relativeFrom="page">
+              <wp14:pctWidth>0</wp14:pctWidth>
+            </wp14:sizeRelH>
+            <wp14:sizeRelV relativeFrom="page">
+              <wp14:pctHeight>0</wp14:pctHeight>
+            </wp14:sizeRelV>
+          </wp:anchor>
+        </w:drawing>
+      </w:r>
+    </w:p>
+    <w:p>
+      <w:pPr>
+        <w:pStyle w:val="Titre2"/>
+      </w:pPr>
+      <w:r>
+        <w:t>Page Activité</w:t>
+      </w:r>
+    </w:p>
+    <w:p/>
+    <w:p>
+      <w:pPr>
+        <w:jc w:val="both"/>
+      </w:pPr>
+      <w:r>
+        <w:t xml:space="preserve">Après avoir cliqué sur le bouton pour démarrer l’activité l’utilisateur a accès aux informations de l’activité présentes sur l’image ci-contre. </w:t>
+      </w:r>
+    </w:p>
+    <w:p>
+      <w:pPr>
+        <w:jc w:val="both"/>
+      </w:pPr>
+      <w:r>
+        <w:t>On retrouve tout d’abord la carte de l’activité où le coureur peut visualiser sa course depuis le début. Ensuite dans le cadre en vert la durée actuelle de course du coureur ainsi que sa distance parcourue en kilomètre. Le cadre gris en dessous présente sa vitesse moyenne et sa vitesse maximale ainsi que le nombre de calories brûlées depuis le début de la course. Enfin en dessous de cette barre, l’utilisateur peut mettre en pause sa course ou arrêter son effort grâce aux boutons « Pause » et « Stop ».</w:t>
+      </w:r>
+    </w:p>
+    <w:p>
+      <w:pPr>
+        <w:jc w:val="both"/>
+      </w:pPr>
+      <w:r>
+        <w:t>Le bouton situé en haut à gauche de la fenêtre permet d’accéder au menu.</w:t>
+      </w:r>
+    </w:p>
+    <w:p>
+      <w:pPr>
+        <w:spacing w:after="0"/>
+        <w:jc w:val="both"/>
+        <w:rPr>
+          <w:u w:val="single"/>
+        </w:rPr>
+      </w:pPr>
+      <w:r>
+        <w:rPr>
+          <w:u w:val="single"/>
+        </w:rPr>
+        <w:t>Pages accessibles :</w:t>
+      </w:r>
+    </w:p>
+    <w:p>
+      <w:pPr>
+        <w:pStyle w:val="Paragraphedeliste"/>
+        <w:numPr>
+          <w:ilvl w:val="0"/>
+          <w:numId w:val="1"/>
+        </w:numPr>
+        <w:spacing w:after="0"/>
+        <w:jc w:val="both"/>
+      </w:pPr>
+      <w:hyperlink w:anchor="_Affichage_du_menu" w:history="1">
+        <w:r>
+          <w:rPr>
+            <w:rStyle w:val="Lienhypertexte"/>
+          </w:rPr>
+          <w:t>Lien vers le menu.</w:t>
+        </w:r>
+      </w:hyperlink>
+    </w:p>
+    <w:p>
+      <w:pPr>
+        <w:pStyle w:val="Paragraphedeliste"/>
+        <w:numPr>
+          <w:ilvl w:val="0"/>
+          <w:numId w:val="1"/>
+        </w:numPr>
+        <w:spacing w:after="0"/>
+        <w:jc w:val="both"/>
+      </w:pPr>
+      <w:hyperlink w:anchor="_Page_Fin_d’activité" w:history="1">
+        <w:r>
+          <w:rPr>
+            <w:rStyle w:val="Lienhypertexte"/>
+          </w:rPr>
+          <w:t>Lien vers le bouton « Stop ».</w:t>
+        </w:r>
+      </w:hyperlink>
+    </w:p>
+    <w:p>
+      <w:r>
+        <w:br w:type="page"/>
+      </w:r>
+    </w:p>
+    <w:p>
+      <w:pPr>
+        <w:pStyle w:val="Paragraphedeliste"/>
+        <w:jc w:val="both"/>
+      </w:pPr>
+      <w:bookmarkStart w:id="12" w:name="_GoBack"/>
+      <w:bookmarkEnd w:id="12"/>
     </w:p>
     <w:sectPr>
       <w:pgSz w:w="11906" w:h="16838"/>

</xml_diff>

<commit_message>
[MAJ] maquette + dossier
Mise à jour maquette activité Defi + png
Mise à jour dossier description des interfaces
</commit_message>
<xml_diff>
--- a/Rapports/DESCRIPTION DES INTERFACES.docx
+++ b/Rapports/DESCRIPTION DES INTERFACES.docx
@@ -474,9 +474,14 @@
         <w:spacing w:after="0"/>
         <w:jc w:val="both"/>
       </w:pPr>
-      <w:r>
-        <w:t>Lien vers la liste des défis proches du coureur.</w:t>
-      </w:r>
+      <w:hyperlink w:anchor="_Page_Défis" w:history="1">
+        <w:r>
+          <w:rPr>
+            <w:rStyle w:val="Lienhypertexte"/>
+          </w:rPr>
+          <w:t>Lien vers la liste des défis proches du coureur.</w:t>
+        </w:r>
+      </w:hyperlink>
     </w:p>
     <w:p>
       <w:pPr>
@@ -541,7 +546,7 @@
         </w:rPr>
         <w:lastRenderedPageBreak/>
         <w:drawing>
-          <wp:anchor distT="0" distB="0" distL="114300" distR="114300" simplePos="0" relativeHeight="251676672" behindDoc="0" locked="0" layoutInCell="1" allowOverlap="1" wp14:anchorId="0CB65456" wp14:editId="49CE1C71">
+          <wp:anchor distT="0" distB="0" distL="114300" distR="114300" simplePos="0" relativeHeight="251676672" behindDoc="0" locked="0" layoutInCell="1" allowOverlap="1" wp14:anchorId="4D12CB27" wp14:editId="65087952">
             <wp:simplePos x="0" y="0"/>
             <wp:positionH relativeFrom="column">
               <wp:posOffset>-4445</wp:posOffset>
@@ -725,7 +730,7 @@
         </w:rPr>
         <w:lastRenderedPageBreak/>
         <w:drawing>
-          <wp:anchor distT="0" distB="0" distL="114300" distR="114300" simplePos="0" relativeHeight="251662336" behindDoc="0" locked="0" layoutInCell="1" allowOverlap="1" wp14:anchorId="0325F38C" wp14:editId="61FCE2D3">
+          <wp:anchor distT="0" distB="0" distL="114300" distR="114300" simplePos="0" relativeHeight="251662336" behindDoc="0" locked="0" layoutInCell="1" allowOverlap="1" wp14:anchorId="11233D0C" wp14:editId="0FE9AB50">
             <wp:simplePos x="0" y="0"/>
             <wp:positionH relativeFrom="column">
               <wp:posOffset>-4445</wp:posOffset>
@@ -936,7 +941,7 @@
         </w:rPr>
         <w:lastRenderedPageBreak/>
         <w:drawing>
-          <wp:anchor distT="0" distB="0" distL="114300" distR="114300" simplePos="0" relativeHeight="251664384" behindDoc="0" locked="0" layoutInCell="1" allowOverlap="1" wp14:anchorId="3D96B5DC" wp14:editId="59CB9768">
+          <wp:anchor distT="0" distB="0" distL="114300" distR="114300" simplePos="0" relativeHeight="251664384" behindDoc="0" locked="0" layoutInCell="1" allowOverlap="1" wp14:anchorId="125DC726" wp14:editId="32ADC14A">
             <wp:simplePos x="0" y="0"/>
             <wp:positionH relativeFrom="column">
               <wp:posOffset>-4445</wp:posOffset>
@@ -1134,7 +1139,7 @@
         </w:rPr>
         <w:lastRenderedPageBreak/>
         <w:drawing>
-          <wp:anchor distT="0" distB="0" distL="114300" distR="114300" simplePos="0" relativeHeight="251666432" behindDoc="0" locked="0" layoutInCell="1" allowOverlap="1" wp14:anchorId="727C4C7E" wp14:editId="258F6434">
+          <wp:anchor distT="0" distB="0" distL="114300" distR="114300" simplePos="0" relativeHeight="251666432" behindDoc="0" locked="0" layoutInCell="1" allowOverlap="1" wp14:anchorId="4EDD0E78" wp14:editId="11810297">
             <wp:simplePos x="0" y="0"/>
             <wp:positionH relativeFrom="column">
               <wp:posOffset>-4445</wp:posOffset>
@@ -1347,7 +1352,7 @@
         </w:rPr>
         <w:lastRenderedPageBreak/>
         <w:drawing>
-          <wp:anchor distT="0" distB="0" distL="114300" distR="114300" simplePos="0" relativeHeight="251668480" behindDoc="0" locked="0" layoutInCell="1" allowOverlap="1" wp14:anchorId="0903DE0F" wp14:editId="746A9DA4">
+          <wp:anchor distT="0" distB="0" distL="114300" distR="114300" simplePos="0" relativeHeight="251668480" behindDoc="0" locked="0" layoutInCell="1" allowOverlap="1" wp14:anchorId="1D4D0B09" wp14:editId="2FAD2A3E">
             <wp:simplePos x="0" y="0"/>
             <wp:positionH relativeFrom="column">
               <wp:posOffset>-4445</wp:posOffset>
@@ -1585,7 +1590,7 @@
         </w:rPr>
         <w:lastRenderedPageBreak/>
         <w:drawing>
-          <wp:anchor distT="0" distB="0" distL="114300" distR="114300" simplePos="0" relativeHeight="251670528" behindDoc="0" locked="0" layoutInCell="1" allowOverlap="1" wp14:anchorId="392EA59F" wp14:editId="4D94A724">
+          <wp:anchor distT="0" distB="0" distL="114300" distR="114300" simplePos="0" relativeHeight="251670528" behindDoc="0" locked="0" layoutInCell="1" allowOverlap="1" wp14:anchorId="213A5B6D" wp14:editId="56D22256">
             <wp:simplePos x="0" y="0"/>
             <wp:positionH relativeFrom="column">
               <wp:posOffset>-4445</wp:posOffset>
@@ -1774,7 +1779,7 @@
         </w:rPr>
         <w:lastRenderedPageBreak/>
         <w:drawing>
-          <wp:anchor distT="0" distB="0" distL="114300" distR="114300" simplePos="0" relativeHeight="251672576" behindDoc="0" locked="0" layoutInCell="1" allowOverlap="1" wp14:anchorId="5ADCFCDF" wp14:editId="6ADDED52">
+          <wp:anchor distT="0" distB="0" distL="114300" distR="114300" simplePos="0" relativeHeight="251672576" behindDoc="0" locked="0" layoutInCell="1" allowOverlap="1" wp14:anchorId="567C30DB" wp14:editId="756B25CF">
             <wp:simplePos x="0" y="0"/>
             <wp:positionH relativeFrom="column">
               <wp:posOffset>-4445</wp:posOffset>
@@ -1961,7 +1966,7 @@
         </w:rPr>
         <w:lastRenderedPageBreak/>
         <w:drawing>
-          <wp:anchor distT="0" distB="0" distL="114300" distR="114300" simplePos="0" relativeHeight="251674624" behindDoc="0" locked="0" layoutInCell="1" allowOverlap="1" wp14:anchorId="754AA15F" wp14:editId="4B1DB525">
+          <wp:anchor distT="0" distB="0" distL="114300" distR="114300" simplePos="0" relativeHeight="251674624" behindDoc="0" locked="0" layoutInCell="1" allowOverlap="1" wp14:anchorId="2A9677C0" wp14:editId="697CDCD6">
             <wp:simplePos x="0" y="0"/>
             <wp:positionH relativeFrom="column">
               <wp:posOffset>-4445</wp:posOffset>
@@ -2024,10 +2029,7 @@
       <w:bookmarkStart w:id="9" w:name="_Page_Activité_détaillée"/>
       <w:bookmarkEnd w:id="9"/>
       <w:r>
-        <w:t xml:space="preserve">Page </w:t>
-      </w:r>
-      <w:r>
-        <w:t>Activité détaillée</w:t>
+        <w:t>Page Activité détaillée</w:t>
       </w:r>
     </w:p>
     <w:p/>
@@ -2115,7 +2117,7 @@
         </w:rPr>
         <w:lastRenderedPageBreak/>
         <w:drawing>
-          <wp:anchor distT="0" distB="0" distL="114300" distR="114300" simplePos="0" relativeHeight="251678720" behindDoc="0" locked="0" layoutInCell="1" allowOverlap="1" wp14:anchorId="4A000AAC" wp14:editId="7EA657C0">
+          <wp:anchor distT="0" distB="0" distL="114300" distR="114300" simplePos="0" relativeHeight="251678720" behindDoc="0" locked="0" layoutInCell="1" allowOverlap="1" wp14:anchorId="7630E0A5" wp14:editId="4C271127">
             <wp:simplePos x="0" y="0"/>
             <wp:positionH relativeFrom="column">
               <wp:posOffset>-4445</wp:posOffset>
@@ -2175,11 +2177,10 @@
       <w:pPr>
         <w:pStyle w:val="Titre2"/>
       </w:pPr>
-      <w:r>
-        <w:t xml:space="preserve">Page </w:t>
-      </w:r>
-      <w:r>
-        <w:t>Défis</w:t>
+      <w:bookmarkStart w:id="10" w:name="_Page_Défis"/>
+      <w:bookmarkEnd w:id="10"/>
+      <w:r>
+        <w:t>Page Défis</w:t>
       </w:r>
     </w:p>
     <w:p/>
@@ -2343,13 +2344,10 @@
       <w:pPr>
         <w:pStyle w:val="Titre2"/>
       </w:pPr>
-      <w:bookmarkStart w:id="10" w:name="_Page_Défi_détail"/>
-      <w:bookmarkEnd w:id="10"/>
-      <w:r>
-        <w:t xml:space="preserve">Page </w:t>
-      </w:r>
-      <w:r>
-        <w:t>Défi détail</w:t>
+      <w:bookmarkStart w:id="11" w:name="_Page_Défi_détail"/>
+      <w:bookmarkEnd w:id="11"/>
+      <w:r>
+        <w:t>Page Défi détail</w:t>
       </w:r>
     </w:p>
     <w:p/>
@@ -2573,13 +2571,10 @@
       <w:pPr>
         <w:pStyle w:val="Titre2"/>
       </w:pPr>
-      <w:bookmarkStart w:id="11" w:name="_Page_Classement_d’un"/>
-      <w:bookmarkEnd w:id="11"/>
-      <w:r>
-        <w:t xml:space="preserve">Page </w:t>
-      </w:r>
-      <w:r>
-        <w:t>Classement d’un défi</w:t>
+      <w:bookmarkStart w:id="12" w:name="_Page_Classement_d’un"/>
+      <w:bookmarkEnd w:id="12"/>
+      <w:r>
+        <w:t>Page Classement d’un défi</w:t>
       </w:r>
     </w:p>
     <w:p/>
@@ -2692,7 +2687,7 @@
                     <pic:cNvPicPr/>
                   </pic:nvPicPr>
                   <pic:blipFill>
-                    <a:blip r:embed="rId8">
+                    <a:blip r:embed="rId18">
                       <a:extLst>
                         <a:ext uri="{28A0092B-C50C-407E-A947-70E740481C1C}">
                           <a14:useLocalDpi xmlns:a14="http://schemas.microsoft.com/office/drawing/2010/main" val="0"/>
@@ -2732,6 +2727,9 @@
       <w:r>
         <w:t>Page Activité</w:t>
       </w:r>
+      <w:r>
+        <w:t xml:space="preserve"> Défi</w:t>
+      </w:r>
     </w:p>
     <w:p/>
     <w:p>
@@ -2739,15 +2737,27 @@
         <w:jc w:val="both"/>
       </w:pPr>
       <w:r>
-        <w:t xml:space="preserve">Après avoir cliqué sur le bouton pour démarrer l’activité l’utilisateur a accès aux informations de l’activité présentes sur l’image ci-contre. </w:t>
-      </w:r>
-    </w:p>
-    <w:p>
-      <w:pPr>
-        <w:jc w:val="both"/>
-      </w:pPr>
-      <w:r>
-        <w:t>On retrouve tout d’abord la carte de l’activité où le coureur peut visualiser sa course depuis le début. Ensuite dans le cadre en vert la durée actuelle de course du coureur ainsi que sa distance parcourue en kilomètre. Le cadre gris en dessous présente sa vitesse moyenne et sa vitesse maximale ainsi que le nombre de calories brûlées depuis le début de la course. Enfin en dessous de cette barre, l’utilisateur peut mettre en pause sa course ou arrêter son effort grâce aux boutons « Pause » et « Stop ».</w:t>
+        <w:t xml:space="preserve">Après avoir cliqué sur le bouton pour démarrer </w:t>
+      </w:r>
+      <w:r>
+        <w:t>le défi de la page détaillé d’un défi</w:t>
+      </w:r>
+      <w:r>
+        <w:t xml:space="preserve"> l’utilisateur a accès aux informations de l’activité présentes sur l’image ci-contre. </w:t>
+      </w:r>
+    </w:p>
+    <w:p>
+      <w:pPr>
+        <w:jc w:val="both"/>
+      </w:pPr>
+      <w:r>
+        <w:t xml:space="preserve">On retrouve tout d’abord la carte de l’activité où le coureur peut visualiser sa course depuis le début. Ensuite dans le cadre en vert la durée actuelle de course du coureur ainsi que sa distance parcourue en kilomètre. Le cadre gris en dessous présente </w:t>
+      </w:r>
+      <w:r>
+        <w:t>la distance totale de l’épreuve, la durée réalisée par le meilleur coureur</w:t>
+      </w:r>
+      <w:r>
+        <w:t xml:space="preserve"> ainsi que le nombre de calories brûlées depuis le début de la course. Enfin en dessous de cette barre, l’utilisateur peut arrêter son effort grâce aux boutons « Pause » et « Stop ».</w:t>
       </w:r>
     </w:p>
     <w:p>
@@ -2817,13 +2827,179 @@
       </w:r>
     </w:p>
     <w:p>
-      <w:pPr>
-        <w:pStyle w:val="Paragraphedeliste"/>
-        <w:jc w:val="both"/>
-      </w:pPr>
-      <w:bookmarkStart w:id="12" w:name="_GoBack"/>
-      <w:bookmarkEnd w:id="12"/>
-    </w:p>
+      <w:bookmarkStart w:id="13" w:name="_GoBack"/>
+      <w:r>
+        <w:rPr>
+          <w:noProof/>
+          <w:lang w:eastAsia="fr-FR"/>
+        </w:rPr>
+        <w:lastRenderedPageBreak/>
+        <w:drawing>
+          <wp:anchor distT="0" distB="0" distL="114300" distR="114300" simplePos="0" relativeHeight="251686912" behindDoc="0" locked="0" layoutInCell="1" allowOverlap="1" wp14:anchorId="421262E1" wp14:editId="56681D7D">
+            <wp:simplePos x="0" y="0"/>
+            <wp:positionH relativeFrom="column">
+              <wp:posOffset>-4445</wp:posOffset>
+            </wp:positionH>
+            <wp:positionV relativeFrom="paragraph">
+              <wp:posOffset>52705</wp:posOffset>
+            </wp:positionV>
+            <wp:extent cx="2686050" cy="5457825"/>
+            <wp:effectExtent l="0" t="0" r="0" b="9525"/>
+            <wp:wrapSquare wrapText="bothSides"/>
+            <wp:docPr id="15" name="Image 15"/>
+            <wp:cNvGraphicFramePr>
+              <a:graphicFrameLocks xmlns:a="http://schemas.openxmlformats.org/drawingml/2006/main" noChangeAspect="1"/>
+            </wp:cNvGraphicFramePr>
+            <a:graphic xmlns:a="http://schemas.openxmlformats.org/drawingml/2006/main">
+              <a:graphicData uri="http://schemas.openxmlformats.org/drawingml/2006/picture">
+                <pic:pic xmlns:pic="http://schemas.openxmlformats.org/drawingml/2006/picture">
+                  <pic:nvPicPr>
+                    <pic:cNvPr id="1" name="index.png"/>
+                    <pic:cNvPicPr/>
+                  </pic:nvPicPr>
+                  <pic:blipFill>
+                    <a:blip r:embed="rId19">
+                      <a:extLst>
+                        <a:ext uri="{28A0092B-C50C-407E-A947-70E740481C1C}">
+                          <a14:useLocalDpi xmlns:a14="http://schemas.microsoft.com/office/drawing/2010/main" val="0"/>
+                        </a:ext>
+                      </a:extLst>
+                    </a:blip>
+                    <a:stretch>
+                      <a:fillRect/>
+                    </a:stretch>
+                  </pic:blipFill>
+                  <pic:spPr>
+                    <a:xfrm>
+                      <a:off x="0" y="0"/>
+                      <a:ext cx="2686050" cy="5457825"/>
+                    </a:xfrm>
+                    <a:prstGeom prst="rect">
+                      <a:avLst/>
+                    </a:prstGeom>
+                  </pic:spPr>
+                </pic:pic>
+              </a:graphicData>
+            </a:graphic>
+            <wp14:sizeRelH relativeFrom="page">
+              <wp14:pctWidth>0</wp14:pctWidth>
+            </wp14:sizeRelH>
+            <wp14:sizeRelV relativeFrom="page">
+              <wp14:pctHeight>0</wp14:pctHeight>
+            </wp14:sizeRelV>
+          </wp:anchor>
+        </w:drawing>
+      </w:r>
+      <w:bookmarkEnd w:id="13"/>
+    </w:p>
+    <w:p>
+      <w:pPr>
+        <w:pStyle w:val="Titre2"/>
+      </w:pPr>
+      <w:r>
+        <w:t xml:space="preserve">Page </w:t>
+      </w:r>
+      <w:r>
+        <w:t>Territoires</w:t>
+      </w:r>
+    </w:p>
+    <w:p/>
+    <w:p>
+      <w:pPr>
+        <w:jc w:val="both"/>
+        <w:rPr>
+          <w:color w:val="FF0000"/>
+        </w:rPr>
+      </w:pPr>
+      <w:r>
+        <w:rPr>
+          <w:color w:val="FF0000"/>
+        </w:rPr>
+        <w:t xml:space="preserve">Après avoir cliqué sur le bouton pour démarrer le défi de la page détaillé d’un défi l’utilisateur a accès aux informations de l’activité présentes sur l’image ci-contre. </w:t>
+      </w:r>
+    </w:p>
+    <w:p>
+      <w:pPr>
+        <w:jc w:val="both"/>
+        <w:rPr>
+          <w:color w:val="FF0000"/>
+        </w:rPr>
+      </w:pPr>
+      <w:r>
+        <w:rPr>
+          <w:color w:val="FF0000"/>
+        </w:rPr>
+        <w:t>On retrouve tout d’abord la carte de l’activité où le coureur peut visualiser sa course depuis le début. Ensuite dans le cadre en vert la durée actuelle de course du coureur ainsi que sa distance parcourue en kilomètre. Le cadre gris en dessous présente la distance totale de l’épreuve, la durée réalisée par le meilleur coureur ainsi que le nombre de calories brûlées depuis le début de la course. Enfin en dessous de cette barre, l’utilisateur peut arrêter son effort grâce aux boutons « Pause » et « Stop ».</w:t>
+      </w:r>
+    </w:p>
+    <w:p>
+      <w:pPr>
+        <w:jc w:val="both"/>
+        <w:rPr>
+          <w:color w:val="FF0000"/>
+        </w:rPr>
+      </w:pPr>
+      <w:r>
+        <w:rPr>
+          <w:color w:val="FF0000"/>
+        </w:rPr>
+        <w:t>Le bouton situé en haut à gauche de la fenêtre permet d’accéder au menu.</w:t>
+      </w:r>
+    </w:p>
+    <w:p>
+      <w:pPr>
+        <w:spacing w:after="0"/>
+        <w:jc w:val="both"/>
+        <w:rPr>
+          <w:u w:val="single"/>
+        </w:rPr>
+      </w:pPr>
+      <w:r>
+        <w:rPr>
+          <w:u w:val="single"/>
+        </w:rPr>
+        <w:t>Pages accessibles :</w:t>
+      </w:r>
+    </w:p>
+    <w:p>
+      <w:pPr>
+        <w:pStyle w:val="Paragraphedeliste"/>
+        <w:numPr>
+          <w:ilvl w:val="0"/>
+          <w:numId w:val="1"/>
+        </w:numPr>
+        <w:spacing w:after="0"/>
+        <w:jc w:val="both"/>
+      </w:pPr>
+      <w:hyperlink w:anchor="_Affichage_du_menu" w:history="1">
+        <w:r>
+          <w:rPr>
+            <w:rStyle w:val="Lienhypertexte"/>
+          </w:rPr>
+          <w:t>Lien vers le menu.</w:t>
+        </w:r>
+      </w:hyperlink>
+    </w:p>
+    <w:p>
+      <w:pPr>
+        <w:pStyle w:val="Paragraphedeliste"/>
+        <w:numPr>
+          <w:ilvl w:val="0"/>
+          <w:numId w:val="1"/>
+        </w:numPr>
+        <w:spacing w:after="0"/>
+        <w:jc w:val="both"/>
+      </w:pPr>
+      <w:hyperlink w:anchor="_Page_Fin_d’activité" w:history="1">
+        <w:r>
+          <w:rPr>
+            <w:rStyle w:val="Lienhypertexte"/>
+          </w:rPr>
+          <w:t>Lien vers le bouton « Stop ».</w:t>
+        </w:r>
+      </w:hyperlink>
+    </w:p>
+    <w:p/>
     <w:sectPr>
       <w:pgSz w:w="11906" w:h="16838"/>
       <w:pgMar w:top="1417" w:right="1417" w:bottom="1417" w:left="1417" w:header="708" w:footer="708" w:gutter="0"/>

</xml_diff>